<commit_message>
Mengubah end-user dari Staff Ideally ke Pelanggan. Belum ada perubahan isi konten.
</commit_message>
<xml_diff>
--- a/User-Stories.docx
+++ b/User-Stories.docx
@@ -1,18 +1,18 @@
 
 <file path=word/document.xml><?xml version="1.0" encoding="utf-8"?>
-<w:document xmlns:wpc="http://schemas.microsoft.com/office/word/2010/wordprocessingCanvas" xmlns:cx="http://schemas.microsoft.com/office/drawing/2014/chartex" xmlns:cx1="http://schemas.microsoft.com/office/drawing/2015/9/8/chartex" xmlns:cx2="http://schemas.microsoft.com/office/drawing/2015/10/21/chartex" xmlns:cx3="http://schemas.microsoft.com/office/drawing/2016/5/9/chartex" xmlns:cx4="http://schemas.microsoft.com/office/drawing/2016/5/10/chartex" xmlns:cx5="http://schemas.microsoft.com/office/drawing/2016/5/11/chartex" xmlns:cx6="http://schemas.microsoft.com/office/drawing/2016/5/12/chartex" xmlns:cx7="http://schemas.microsoft.com/office/drawing/2016/5/13/chartex" xmlns:cx8="http://schemas.microsoft.com/office/drawing/2016/5/14/chartex" xmlns:mc="http://schemas.openxmlformats.org/markup-compatibility/2006" xmlns:aink="http://schemas.microsoft.com/office/drawing/2016/ink" xmlns:am3d="http://schemas.microsoft.com/office/drawing/2017/model3d" xmlns:o="urn:schemas-microsoft-com:office:office" xmlns:r="http://schemas.openxmlformats.org/officeDocument/2006/relationships" xmlns:m="http://schemas.openxmlformats.org/officeDocument/2006/math" xmlns:v="urn:schemas-microsoft-com:vml" xmlns:wp14="http://schemas.microsoft.com/office/word/2010/wordprocessingDrawing" xmlns:wp="http://schemas.openxmlformats.org/drawingml/2006/wordprocessingDrawing" xmlns:w10="urn:schemas-microsoft-com:office:word" xmlns:w="http://schemas.openxmlformats.org/wordprocessingml/2006/main" xmlns:w14="http://schemas.microsoft.com/office/word/2010/wordml" xmlns:w15="http://schemas.microsoft.com/office/word/2012/wordml" xmlns:w16cex="http://schemas.microsoft.com/office/word/2018/wordml/cex" xmlns:w16cid="http://schemas.microsoft.com/office/word/2016/wordml/cid" xmlns:w16="http://schemas.microsoft.com/office/word/2018/wordml" xmlns:w16sdtdh="http://schemas.microsoft.com/office/word/2020/wordml/sdtdatahash" xmlns:w16se="http://schemas.microsoft.com/office/word/2015/wordml/symex" xmlns:wpg="http://schemas.microsoft.com/office/word/2010/wordprocessingGroup" xmlns:wpi="http://schemas.microsoft.com/office/word/2010/wordprocessingInk" xmlns:wne="http://schemas.microsoft.com/office/word/2006/wordml" xmlns:wps="http://schemas.microsoft.com/office/word/2010/wordprocessingShape" xmlns:a="http://schemas.openxmlformats.org/drawingml/2006/main" xmlns:pic="http://schemas.openxmlformats.org/drawingml/2006/picture" xmlns:a14="http://schemas.microsoft.com/office/drawing/2010/main" mc:Ignorable="w14 w15 w16se w16cid w16 w16cex w16sdtdh wp14">
+<w:document xmlns:wpc="http://schemas.microsoft.com/office/word/2010/wordprocessingCanvas" xmlns:cx="http://schemas.microsoft.com/office/drawing/2014/chartex" xmlns:cx1="http://schemas.microsoft.com/office/drawing/2015/9/8/chartex" xmlns:cx2="http://schemas.microsoft.com/office/drawing/2015/10/21/chartex" xmlns:cx3="http://schemas.microsoft.com/office/drawing/2016/5/9/chartex" xmlns:cx4="http://schemas.microsoft.com/office/drawing/2016/5/10/chartex" xmlns:cx5="http://schemas.microsoft.com/office/drawing/2016/5/11/chartex" xmlns:cx6="http://schemas.microsoft.com/office/drawing/2016/5/12/chartex" xmlns:cx7="http://schemas.microsoft.com/office/drawing/2016/5/13/chartex" xmlns:cx8="http://schemas.microsoft.com/office/drawing/2016/5/14/chartex" xmlns:mc="http://schemas.openxmlformats.org/markup-compatibility/2006" xmlns:aink="http://schemas.microsoft.com/office/drawing/2016/ink" xmlns:am3d="http://schemas.microsoft.com/office/drawing/2017/model3d" xmlns:o="urn:schemas-microsoft-com:office:office" xmlns:oel="http://schemas.microsoft.com/office/2019/extlst" xmlns:r="http://schemas.openxmlformats.org/officeDocument/2006/relationships" xmlns:m="http://schemas.openxmlformats.org/officeDocument/2006/math" xmlns:v="urn:schemas-microsoft-com:vml" xmlns:wp14="http://schemas.microsoft.com/office/word/2010/wordprocessingDrawing" xmlns:wp="http://schemas.openxmlformats.org/drawingml/2006/wordprocessingDrawing" xmlns:w10="urn:schemas-microsoft-com:office:word" xmlns:w="http://schemas.openxmlformats.org/wordprocessingml/2006/main" xmlns:w14="http://schemas.microsoft.com/office/word/2010/wordml" xmlns:w15="http://schemas.microsoft.com/office/word/2012/wordml" xmlns:w16cex="http://schemas.microsoft.com/office/word/2018/wordml/cex" xmlns:w16cid="http://schemas.microsoft.com/office/word/2016/wordml/cid" xmlns:w16="http://schemas.microsoft.com/office/word/2018/wordml" xmlns:w16sdtdh="http://schemas.microsoft.com/office/word/2020/wordml/sdtdatahash" xmlns:w16se="http://schemas.microsoft.com/office/word/2015/wordml/symex" xmlns:wpg="http://schemas.microsoft.com/office/word/2010/wordprocessingGroup" xmlns:wpi="http://schemas.microsoft.com/office/word/2010/wordprocessingInk" xmlns:wne="http://schemas.microsoft.com/office/word/2006/wordml" xmlns:wps="http://schemas.microsoft.com/office/word/2010/wordprocessingShape" mc:Ignorable="w14 w15 w16se w16cid w16 w16cex w16sdtdh wp14">
   <w:body>
     <w:tbl>
       <w:tblPr>
         <w:tblW w:w="0" w:type="auto"/>
         <w:tblInd w:w="110" w:type="dxa"/>
         <w:tblBorders>
-          <w:top w:val="single" w:color="000000" w:sz="4" w:space="0"/>
-          <w:left w:val="single" w:color="000000" w:sz="4" w:space="0"/>
-          <w:bottom w:val="single" w:color="000000" w:sz="4" w:space="0"/>
-          <w:right w:val="single" w:color="000000" w:sz="4" w:space="0"/>
-          <w:insideH w:val="single" w:color="000000" w:sz="4" w:space="0"/>
-          <w:insideV w:val="single" w:color="000000" w:sz="4" w:space="0"/>
+          <w:top w:val="single" w:sz="4" w:space="0" w:color="000000"/>
+          <w:left w:val="single" w:sz="4" w:space="0" w:color="000000"/>
+          <w:bottom w:val="single" w:sz="4" w:space="0" w:color="000000"/>
+          <w:right w:val="single" w:sz="4" w:space="0" w:color="000000"/>
+          <w:insideH w:val="single" w:sz="4" w:space="0" w:color="000000"/>
+          <w:insideV w:val="single" w:sz="4" w:space="0" w:color="000000"/>
         </w:tblBorders>
         <w:tblLayout w:type="fixed"/>
         <w:tblCellMar>
@@ -210,7 +210,14 @@
                 <w:sz w:val="24"/>
                 <w:lang w:val="en-US"/>
               </w:rPr>
-              <w:t>13</w:t>
+              <w:t>1</w:t>
+            </w:r>
+            <w:r>
+              <w:rPr>
+                <w:sz w:val="24"/>
+                <w:lang w:val="en-US"/>
+              </w:rPr>
+              <w:t>6</w:t>
             </w:r>
             <w:r>
               <w:rPr>
@@ -296,7 +303,7 @@
                 <w:sz w:val="24"/>
                 <w:lang w:val="en-US"/>
               </w:rPr>
-              <w:t>5</w:t>
+              <w:t>6</w:t>
             </w:r>
           </w:p>
         </w:tc>
@@ -981,12 +988,12 @@
         <w:tblW w:w="0" w:type="auto"/>
         <w:tblInd w:w="110" w:type="dxa"/>
         <w:tblBorders>
-          <w:top w:val="single" w:color="000000" w:sz="4" w:space="0"/>
-          <w:left w:val="single" w:color="000000" w:sz="4" w:space="0"/>
-          <w:bottom w:val="single" w:color="000000" w:sz="4" w:space="0"/>
-          <w:right w:val="single" w:color="000000" w:sz="4" w:space="0"/>
-          <w:insideH w:val="single" w:color="000000" w:sz="4" w:space="0"/>
-          <w:insideV w:val="single" w:color="000000" w:sz="4" w:space="0"/>
+          <w:top w:val="single" w:sz="4" w:space="0" w:color="000000"/>
+          <w:left w:val="single" w:sz="4" w:space="0" w:color="000000"/>
+          <w:bottom w:val="single" w:sz="4" w:space="0" w:color="000000"/>
+          <w:right w:val="single" w:sz="4" w:space="0" w:color="000000"/>
+          <w:insideH w:val="single" w:sz="4" w:space="0" w:color="000000"/>
+          <w:insideV w:val="single" w:sz="4" w:space="0" w:color="000000"/>
         </w:tblBorders>
         <w:tblLayout w:type="fixed"/>
         <w:tblCellMar>
@@ -1395,7 +1402,27 @@
               <w:rPr>
                 <w:sz w:val="24"/>
               </w:rPr>
-              <w:t>Staff</w:t>
+              <w:t>Pelanggan</w:t>
+            </w:r>
+          </w:p>
+        </w:tc>
+        <w:tc>
+          <w:tcPr>
+            <w:tcW w:w="3716" w:type="dxa"/>
+          </w:tcPr>
+          <w:p>
+            <w:pPr>
+              <w:pStyle w:val="TableParagraph"/>
+              <w:spacing w:line="292" w:lineRule="exact"/>
+              <w:rPr>
+                <w:sz w:val="24"/>
+              </w:rPr>
+            </w:pPr>
+            <w:r>
+              <w:rPr>
+                <w:sz w:val="24"/>
+              </w:rPr>
+              <w:t>Melihat</w:t>
             </w:r>
             <w:r>
               <w:rPr>
@@ -1408,76 +1435,15 @@
               <w:rPr>
                 <w:sz w:val="24"/>
               </w:rPr>
-              <w:t>Ideally</w:t>
-            </w:r>
-          </w:p>
-        </w:tc>
-        <w:tc>
-          <w:tcPr>
-            <w:tcW w:w="3716" w:type="dxa"/>
-          </w:tcPr>
-          <w:p>
-            <w:pPr>
-              <w:pStyle w:val="TableParagraph"/>
-              <w:spacing w:line="292" w:lineRule="exact"/>
-              <w:rPr>
-                <w:sz w:val="24"/>
-              </w:rPr>
-            </w:pPr>
-            <w:r>
-              <w:rPr>
-                <w:sz w:val="24"/>
-              </w:rPr>
-              <w:t>Pelanggan</w:t>
-            </w:r>
-            <w:r>
-              <w:rPr>
-                <w:spacing w:val="-5"/>
-                <w:sz w:val="24"/>
-              </w:rPr>
-              <w:t xml:space="preserve"> </w:t>
-            </w:r>
-            <w:r>
-              <w:rPr>
-                <w:sz w:val="24"/>
-              </w:rPr>
-              <w:t>bisa</w:t>
-            </w:r>
-            <w:r>
-              <w:rPr>
-                <w:spacing w:val="-8"/>
-                <w:sz w:val="24"/>
-              </w:rPr>
-              <w:t xml:space="preserve"> </w:t>
-            </w:r>
-            <w:r>
-              <w:rPr>
-                <w:sz w:val="24"/>
-              </w:rPr>
-              <w:t>melihat</w:t>
-            </w:r>
-            <w:r>
-              <w:rPr>
-                <w:spacing w:val="-6"/>
-                <w:sz w:val="24"/>
-              </w:rPr>
-              <w:t xml:space="preserve"> </w:t>
-            </w:r>
-            <w:r>
-              <w:rPr>
-                <w:sz w:val="24"/>
-              </w:rPr>
               <w:t>layanan</w:t>
             </w:r>
-          </w:p>
-          <w:p>
-            <w:pPr>
-              <w:pStyle w:val="TableParagraph"/>
-              <w:spacing w:line="292" w:lineRule="exact"/>
-              <w:rPr>
-                <w:sz w:val="24"/>
-              </w:rPr>
-            </w:pPr>
+            <w:r>
+              <w:rPr>
+                <w:sz w:val="24"/>
+                <w:lang w:val="en-US"/>
+              </w:rPr>
+              <w:t xml:space="preserve"> </w:t>
+            </w:r>
             <w:r>
               <w:rPr>
                 <w:sz w:val="24"/>
@@ -1611,33 +1577,7 @@
               <w:rPr>
                 <w:sz w:val="24"/>
               </w:rPr>
-              <w:t>Pelanggan</w:t>
-            </w:r>
-            <w:r>
-              <w:rPr>
-                <w:spacing w:val="-9"/>
-                <w:sz w:val="24"/>
-              </w:rPr>
-              <w:t xml:space="preserve"> </w:t>
-            </w:r>
-            <w:r>
-              <w:rPr>
-                <w:sz w:val="24"/>
-              </w:rPr>
-              <w:t>bisa</w:t>
-            </w:r>
-            <w:r>
-              <w:rPr>
-                <w:spacing w:val="-11"/>
-                <w:sz w:val="24"/>
-              </w:rPr>
-              <w:t xml:space="preserve"> </w:t>
-            </w:r>
-            <w:r>
-              <w:rPr>
-                <w:sz w:val="24"/>
-              </w:rPr>
-              <w:t>konsultasi</w:t>
+              <w:t>Konsultasi</w:t>
             </w:r>
             <w:r>
               <w:rPr>
@@ -1651,6 +1591,13 @@
                 <w:sz w:val="24"/>
               </w:rPr>
               <w:t>mengenai</w:t>
+            </w:r>
+            <w:r>
+              <w:rPr>
+                <w:sz w:val="24"/>
+                <w:lang w:val="en-US"/>
+              </w:rPr>
+              <w:t xml:space="preserve"> </w:t>
             </w:r>
             <w:r>
               <w:rPr>
@@ -1775,33 +1722,7 @@
               <w:rPr>
                 <w:sz w:val="24"/>
               </w:rPr>
-              <w:t>Pelanggan</w:t>
-            </w:r>
-            <w:r>
-              <w:rPr>
-                <w:spacing w:val="-3"/>
-                <w:sz w:val="24"/>
-              </w:rPr>
-              <w:t xml:space="preserve"> </w:t>
-            </w:r>
-            <w:r>
-              <w:rPr>
-                <w:sz w:val="24"/>
-              </w:rPr>
-              <w:t>bisa</w:t>
-            </w:r>
-            <w:r>
-              <w:rPr>
-                <w:spacing w:val="-6"/>
-                <w:sz w:val="24"/>
-              </w:rPr>
-              <w:t xml:space="preserve"> </w:t>
-            </w:r>
-            <w:r>
-              <w:rPr>
-                <w:sz w:val="24"/>
-              </w:rPr>
-              <w:t>melihat</w:t>
+              <w:t>Melihat</w:t>
             </w:r>
             <w:r>
               <w:rPr>
@@ -1816,15 +1737,13 @@
               </w:rPr>
               <w:t>jaminan</w:t>
             </w:r>
-          </w:p>
-          <w:p>
-            <w:pPr>
-              <w:pStyle w:val="TableParagraph"/>
-              <w:spacing w:line="293" w:lineRule="exact"/>
-              <w:rPr>
-                <w:sz w:val="24"/>
-              </w:rPr>
-            </w:pPr>
+            <w:r>
+              <w:rPr>
+                <w:sz w:val="24"/>
+                <w:lang w:val="en-US"/>
+              </w:rPr>
+              <w:t xml:space="preserve"> </w:t>
+            </w:r>
             <w:r>
               <w:rPr>
                 <w:sz w:val="24"/>
@@ -2119,20 +2038,7 @@
               <w:rPr>
                 <w:sz w:val="24"/>
               </w:rPr>
-              <w:t>Staff</w:t>
-            </w:r>
-            <w:r>
-              <w:rPr>
-                <w:spacing w:val="-7"/>
-                <w:sz w:val="24"/>
-              </w:rPr>
-              <w:t xml:space="preserve"> </w:t>
-            </w:r>
-            <w:r>
-              <w:rPr>
-                <w:sz w:val="24"/>
-              </w:rPr>
-              <w:t>Ideally</w:t>
+              <w:t>Pelanggan</w:t>
             </w:r>
           </w:p>
         </w:tc>
@@ -2149,32 +2055,6 @@
                 <w:sz w:val="24"/>
               </w:rPr>
             </w:pPr>
-            <w:r>
-              <w:rPr>
-                <w:sz w:val="24"/>
-              </w:rPr>
-              <w:t>Pelanggan</w:t>
-            </w:r>
-            <w:r>
-              <w:rPr>
-                <w:spacing w:val="-7"/>
-                <w:sz w:val="24"/>
-              </w:rPr>
-              <w:t xml:space="preserve"> </w:t>
-            </w:r>
-            <w:r>
-              <w:rPr>
-                <w:sz w:val="24"/>
-              </w:rPr>
-              <w:t>bisa</w:t>
-            </w:r>
-            <w:r>
-              <w:rPr>
-                <w:spacing w:val="-9"/>
-                <w:sz w:val="24"/>
-              </w:rPr>
-              <w:t xml:space="preserve"> </w:t>
-            </w:r>
             <w:r>
               <w:rPr>
                 <w:sz w:val="24"/>
@@ -2356,32 +2236,6 @@
               <w:rPr>
                 <w:sz w:val="24"/>
               </w:rPr>
-              <w:t>Pelanggan</w:t>
-            </w:r>
-            <w:r>
-              <w:rPr>
-                <w:spacing w:val="-5"/>
-                <w:sz w:val="24"/>
-              </w:rPr>
-              <w:t xml:space="preserve"> </w:t>
-            </w:r>
-            <w:r>
-              <w:rPr>
-                <w:sz w:val="24"/>
-              </w:rPr>
-              <w:t>bisa</w:t>
-            </w:r>
-            <w:r>
-              <w:rPr>
-                <w:spacing w:val="-7"/>
-                <w:sz w:val="24"/>
-              </w:rPr>
-              <w:t xml:space="preserve"> </w:t>
-            </w:r>
-            <w:r>
-              <w:rPr>
-                <w:sz w:val="24"/>
-              </w:rPr>
               <w:t>melihat</w:t>
             </w:r>
             <w:r>
@@ -2534,32 +2388,6 @@
               <w:rPr>
                 <w:sz w:val="24"/>
               </w:rPr>
-              <w:t>Pelanggan</w:t>
-            </w:r>
-            <w:r>
-              <w:rPr>
-                <w:spacing w:val="-6"/>
-                <w:sz w:val="24"/>
-              </w:rPr>
-              <w:t xml:space="preserve"> </w:t>
-            </w:r>
-            <w:r>
-              <w:rPr>
-                <w:sz w:val="24"/>
-              </w:rPr>
-              <w:t>bisa</w:t>
-            </w:r>
-            <w:r>
-              <w:rPr>
-                <w:spacing w:val="-8"/>
-                <w:sz w:val="24"/>
-              </w:rPr>
-              <w:t xml:space="preserve"> </w:t>
-            </w:r>
-            <w:r>
-              <w:rPr>
-                <w:sz w:val="24"/>
-              </w:rPr>
               <w:t>melihat</w:t>
             </w:r>
             <w:r>
@@ -2724,32 +2552,6 @@
               <w:rPr>
                 <w:sz w:val="24"/>
               </w:rPr>
-              <w:t>Pelanggan</w:t>
-            </w:r>
-            <w:r>
-              <w:rPr>
-                <w:spacing w:val="-6"/>
-                <w:sz w:val="24"/>
-              </w:rPr>
-              <w:t xml:space="preserve"> </w:t>
-            </w:r>
-            <w:r>
-              <w:rPr>
-                <w:sz w:val="24"/>
-              </w:rPr>
-              <w:t>bisa</w:t>
-            </w:r>
-            <w:r>
-              <w:rPr>
-                <w:spacing w:val="-8"/>
-                <w:sz w:val="24"/>
-              </w:rPr>
-              <w:t xml:space="preserve"> </w:t>
-            </w:r>
-            <w:r>
-              <w:rPr>
-                <w:sz w:val="24"/>
-              </w:rPr>
               <w:t>melihat</w:t>
             </w:r>
             <w:r>
@@ -3094,20 +2896,7 @@
               <w:rPr>
                 <w:sz w:val="24"/>
               </w:rPr>
-              <w:t>Staff</w:t>
-            </w:r>
-            <w:r>
-              <w:rPr>
-                <w:spacing w:val="-7"/>
-                <w:sz w:val="24"/>
-              </w:rPr>
-              <w:t xml:space="preserve"> </w:t>
-            </w:r>
-            <w:r>
-              <w:rPr>
-                <w:sz w:val="24"/>
-              </w:rPr>
-              <w:t>Ideally</w:t>
+              <w:t>Pelanggan</w:t>
             </w:r>
           </w:p>
         </w:tc>
@@ -3124,32 +2913,6 @@
                 <w:sz w:val="24"/>
               </w:rPr>
             </w:pPr>
-            <w:r>
-              <w:rPr>
-                <w:sz w:val="24"/>
-              </w:rPr>
-              <w:t>Pelanggan</w:t>
-            </w:r>
-            <w:r>
-              <w:rPr>
-                <w:spacing w:val="-6"/>
-                <w:sz w:val="24"/>
-              </w:rPr>
-              <w:t xml:space="preserve"> </w:t>
-            </w:r>
-            <w:r>
-              <w:rPr>
-                <w:sz w:val="24"/>
-              </w:rPr>
-              <w:t>bisa</w:t>
-            </w:r>
-            <w:r>
-              <w:rPr>
-                <w:spacing w:val="-7"/>
-                <w:sz w:val="24"/>
-              </w:rPr>
-              <w:t xml:space="preserve"> </w:t>
-            </w:r>
             <w:r>
               <w:rPr>
                 <w:sz w:val="24"/>
@@ -3413,32 +3176,6 @@
                 <w:sz w:val="24"/>
               </w:rPr>
             </w:pPr>
-            <w:r>
-              <w:rPr>
-                <w:sz w:val="24"/>
-              </w:rPr>
-              <w:t>Pelanggan</w:t>
-            </w:r>
-            <w:r>
-              <w:rPr>
-                <w:spacing w:val="-6"/>
-                <w:sz w:val="24"/>
-              </w:rPr>
-              <w:t xml:space="preserve"> </w:t>
-            </w:r>
-            <w:r>
-              <w:rPr>
-                <w:sz w:val="24"/>
-              </w:rPr>
-              <w:t>bisa</w:t>
-            </w:r>
-            <w:r>
-              <w:rPr>
-                <w:spacing w:val="-8"/>
-                <w:sz w:val="24"/>
-              </w:rPr>
-              <w:t xml:space="preserve"> </w:t>
-            </w:r>
             <w:r>
               <w:rPr>
                 <w:sz w:val="24"/>
@@ -3619,7 +3356,7 @@
         </w:rPr>
         <w:sectPr>
           <w:type w:val="continuous"/>
-          <w:pgSz w:w="11910" w:h="16840" w:orient="portrait"/>
+          <w:pgSz w:w="11910" w:h="16840"/>
           <w:pgMar w:top="1420" w:right="1320" w:bottom="280" w:left="1340" w:header="720" w:footer="720" w:gutter="0"/>
           <w:cols w:space="720"/>
         </w:sectPr>
@@ -3630,12 +3367,12 @@
         <w:tblW w:w="0" w:type="auto"/>
         <w:tblInd w:w="110" w:type="dxa"/>
         <w:tblBorders>
-          <w:top w:val="single" w:color="000000" w:sz="4" w:space="0"/>
-          <w:left w:val="single" w:color="000000" w:sz="4" w:space="0"/>
-          <w:bottom w:val="single" w:color="000000" w:sz="4" w:space="0"/>
-          <w:right w:val="single" w:color="000000" w:sz="4" w:space="0"/>
-          <w:insideH w:val="single" w:color="000000" w:sz="4" w:space="0"/>
-          <w:insideV w:val="single" w:color="000000" w:sz="4" w:space="0"/>
+          <w:top w:val="single" w:sz="4" w:space="0" w:color="000000"/>
+          <w:left w:val="single" w:sz="4" w:space="0" w:color="000000"/>
+          <w:bottom w:val="single" w:sz="4" w:space="0" w:color="000000"/>
+          <w:right w:val="single" w:sz="4" w:space="0" w:color="000000"/>
+          <w:insideH w:val="single" w:sz="4" w:space="0" w:color="000000"/>
+          <w:insideV w:val="single" w:sz="4" w:space="0" w:color="000000"/>
         </w:tblBorders>
         <w:tblLayout w:type="fixed"/>
         <w:tblCellMar>
@@ -3656,7 +3393,6 @@
         <w:tc>
           <w:tcPr>
             <w:tcW w:w="2401" w:type="dxa"/>
-            <w:tcMar/>
           </w:tcPr>
           <w:p>
             <w:pPr>
@@ -3672,9 +3408,8 @@
         <w:tc>
           <w:tcPr>
             <w:tcW w:w="3716" w:type="dxa"/>
-            <w:tcMar/>
-          </w:tcPr>
-          <w:p w14:noSpellErr="1">
+          </w:tcPr>
+          <w:p>
             <w:pPr>
               <w:pStyle w:val="TableParagraph"/>
               <w:spacing w:before="146"/>
@@ -3689,11 +3424,11 @@
                 <w:sz w:val="24"/>
                 <w:szCs w:val="24"/>
               </w:rPr>
-              <w:t>Pelanggan</w:t>
-            </w:r>
-            <w:r>
-              <w:rPr>
-                <w:spacing w:val="-5"/>
+              <w:t>Melihat</w:t>
+            </w:r>
+            <w:r>
+              <w:rPr>
+                <w:spacing w:val="-7"/>
                 <w:sz w:val="24"/>
                 <w:szCs w:val="24"/>
               </w:rPr>
@@ -3704,11 +3439,11 @@
                 <w:sz w:val="24"/>
                 <w:szCs w:val="24"/>
               </w:rPr>
-              <w:t>bisa</w:t>
-            </w:r>
-            <w:r>
-              <w:rPr>
-                <w:spacing w:val="-7"/>
+              <w:t>penjelasan</w:t>
+            </w:r>
+            <w:r>
+              <w:rPr>
+                <w:spacing w:val="-51"/>
                 <w:sz w:val="24"/>
                 <w:szCs w:val="24"/>
               </w:rPr>
@@ -3719,11 +3454,11 @@
                 <w:sz w:val="24"/>
                 <w:szCs w:val="24"/>
               </w:rPr>
-              <w:t>Melihat</w:t>
-            </w:r>
-            <w:r>
-              <w:rPr>
-                <w:spacing w:val="-7"/>
+              <w:t>tahap-tahap</w:t>
+            </w:r>
+            <w:r>
+              <w:rPr>
+                <w:spacing w:val="-3"/>
                 <w:sz w:val="24"/>
                 <w:szCs w:val="24"/>
               </w:rPr>
@@ -3734,11 +3469,11 @@
                 <w:sz w:val="24"/>
                 <w:szCs w:val="24"/>
               </w:rPr>
-              <w:t>penjelasan</w:t>
-            </w:r>
-            <w:r>
-              <w:rPr>
-                <w:spacing w:val="-51"/>
+              <w:t>konstruksi</w:t>
+            </w:r>
+            <w:r>
+              <w:rPr>
+                <w:spacing w:val="-3"/>
                 <w:sz w:val="24"/>
                 <w:szCs w:val="24"/>
               </w:rPr>
@@ -3749,36 +3484,6 @@
                 <w:sz w:val="24"/>
                 <w:szCs w:val="24"/>
               </w:rPr>
-              <w:t>tahap-tahap</w:t>
-            </w:r>
-            <w:r>
-              <w:rPr>
-                <w:spacing w:val="-3"/>
-                <w:sz w:val="24"/>
-                <w:szCs w:val="24"/>
-              </w:rPr>
-              <w:t xml:space="preserve"> </w:t>
-            </w:r>
-            <w:r>
-              <w:rPr>
-                <w:sz w:val="24"/>
-                <w:szCs w:val="24"/>
-              </w:rPr>
-              <w:t>konstruksi</w:t>
-            </w:r>
-            <w:r>
-              <w:rPr>
-                <w:spacing w:val="-3"/>
-                <w:sz w:val="24"/>
-                <w:szCs w:val="24"/>
-              </w:rPr>
-              <w:t xml:space="preserve"> </w:t>
-            </w:r>
-            <w:r>
-              <w:rPr>
-                <w:sz w:val="24"/>
-                <w:szCs w:val="24"/>
-              </w:rPr>
               <w:t>taman</w:t>
             </w:r>
           </w:p>
@@ -3786,7 +3491,6 @@
         <w:tc>
           <w:tcPr>
             <w:tcW w:w="2900" w:type="dxa"/>
-            <w:tcMar/>
           </w:tcPr>
           <w:p>
             <w:pPr>
@@ -3877,7 +3581,6 @@
         <w:tc>
           <w:tcPr>
             <w:tcW w:w="2401" w:type="dxa"/>
-            <w:tcMar/>
           </w:tcPr>
           <w:p>
             <w:pPr>
@@ -3893,7 +3596,6 @@
         <w:tc>
           <w:tcPr>
             <w:tcW w:w="3716" w:type="dxa"/>
-            <w:tcMar/>
           </w:tcPr>
           <w:p>
             <w:pPr>
@@ -3907,20 +3609,7 @@
               <w:rPr>
                 <w:sz w:val="24"/>
               </w:rPr>
-              <w:t>Pelanggan</w:t>
-            </w:r>
-            <w:r>
-              <w:rPr>
-                <w:spacing w:val="-5"/>
-                <w:sz w:val="24"/>
-              </w:rPr>
-              <w:t xml:space="preserve"> </w:t>
-            </w:r>
-            <w:r>
-              <w:rPr>
-                <w:sz w:val="24"/>
-              </w:rPr>
-              <w:t>bisa</w:t>
+              <w:t>Melihat</w:t>
             </w:r>
             <w:r>
               <w:rPr>
@@ -3933,7 +3622,7 @@
               <w:rPr>
                 <w:sz w:val="24"/>
               </w:rPr>
-              <w:t>Melihat</w:t>
+              <w:t>syarat</w:t>
             </w:r>
             <w:r>
               <w:rPr>
@@ -3946,23 +3635,10 @@
               <w:rPr>
                 <w:sz w:val="24"/>
               </w:rPr>
-              <w:t>syarat</w:t>
-            </w:r>
-            <w:r>
-              <w:rPr>
-                <w:spacing w:val="-7"/>
-                <w:sz w:val="24"/>
-              </w:rPr>
-              <w:t xml:space="preserve"> </w:t>
-            </w:r>
-            <w:r>
-              <w:rPr>
-                <w:sz w:val="24"/>
-              </w:rPr>
               <w:t>dan</w:t>
             </w:r>
           </w:p>
-          <w:p w14:noSpellErr="1">
+          <w:p>
             <w:pPr>
               <w:pStyle w:val="TableParagraph"/>
               <w:spacing w:line="292" w:lineRule="exact"/>
@@ -4028,7 +3704,6 @@
         <w:tc>
           <w:tcPr>
             <w:tcW w:w="2900" w:type="dxa"/>
-            <w:tcMar/>
           </w:tcPr>
           <w:p>
             <w:pPr>
@@ -4124,7 +3799,6 @@
           <w:tcPr>
             <w:tcW w:w="9017" w:type="dxa"/>
             <w:gridSpan w:val="3"/>
-            <w:tcMar/>
           </w:tcPr>
           <w:p>
             <w:pPr>
@@ -4190,7 +3864,6 @@
         <w:tc>
           <w:tcPr>
             <w:tcW w:w="2401" w:type="dxa"/>
-            <w:tcMar/>
           </w:tcPr>
           <w:p>
             <w:pPr>
@@ -4213,7 +3886,6 @@
         <w:tc>
           <w:tcPr>
             <w:tcW w:w="3716" w:type="dxa"/>
-            <w:tcMar/>
           </w:tcPr>
           <w:p>
             <w:pPr>
@@ -4251,7 +3923,6 @@
         <w:tc>
           <w:tcPr>
             <w:tcW w:w="2900" w:type="dxa"/>
-            <w:tcMar/>
           </w:tcPr>
           <w:p>
             <w:pPr>
@@ -4280,7 +3951,6 @@
         <w:tc>
           <w:tcPr>
             <w:tcW w:w="2401" w:type="dxa"/>
-            <w:tcMar/>
           </w:tcPr>
           <w:p>
             <w:pPr>
@@ -4294,27 +3964,13 @@
               <w:rPr>
                 <w:sz w:val="24"/>
               </w:rPr>
-              <w:t>Staff</w:t>
-            </w:r>
-            <w:r>
-              <w:rPr>
-                <w:spacing w:val="-7"/>
-                <w:sz w:val="24"/>
-              </w:rPr>
-              <w:t xml:space="preserve"> </w:t>
-            </w:r>
-            <w:r>
-              <w:rPr>
-                <w:sz w:val="24"/>
-              </w:rPr>
-              <w:t>Ideally</w:t>
+              <w:t>Pelanggan</w:t>
             </w:r>
           </w:p>
         </w:tc>
         <w:tc>
           <w:tcPr>
             <w:tcW w:w="3716" w:type="dxa"/>
-            <w:tcMar/>
           </w:tcPr>
           <w:p>
             <w:pPr>
@@ -4329,20 +3985,7 @@
               <w:rPr>
                 <w:sz w:val="24"/>
               </w:rPr>
-              <w:t>Pelanggan</w:t>
-            </w:r>
-            <w:r>
-              <w:rPr>
-                <w:spacing w:val="-9"/>
-                <w:sz w:val="24"/>
-              </w:rPr>
-              <w:t xml:space="preserve"> </w:t>
-            </w:r>
-            <w:r>
-              <w:rPr>
-                <w:sz w:val="24"/>
-              </w:rPr>
-              <w:t>bisa</w:t>
+              <w:t>melihat</w:t>
             </w:r>
             <w:r>
               <w:rPr>
@@ -4355,19 +3998,6 @@
               <w:rPr>
                 <w:sz w:val="24"/>
               </w:rPr>
-              <w:t>melihat</w:t>
-            </w:r>
-            <w:r>
-              <w:rPr>
-                <w:spacing w:val="-11"/>
-                <w:sz w:val="24"/>
-              </w:rPr>
-              <w:t xml:space="preserve"> </w:t>
-            </w:r>
-            <w:r>
-              <w:rPr>
-                <w:sz w:val="24"/>
-              </w:rPr>
               <w:t>pentingnya</w:t>
             </w:r>
             <w:r>
@@ -4388,7 +4018,6 @@
         <w:tc>
           <w:tcPr>
             <w:tcW w:w="2900" w:type="dxa"/>
-            <w:tcMar/>
           </w:tcPr>
           <w:p>
             <w:pPr>
@@ -4455,7 +4084,6 @@
         <w:tc>
           <w:tcPr>
             <w:tcW w:w="2401" w:type="dxa"/>
-            <w:tcMar/>
           </w:tcPr>
           <w:p>
             <w:pPr>
@@ -4471,7 +4099,6 @@
         <w:tc>
           <w:tcPr>
             <w:tcW w:w="3716" w:type="dxa"/>
-            <w:tcMar/>
           </w:tcPr>
           <w:p>
             <w:pPr>
@@ -4485,7 +4112,20 @@
               <w:rPr>
                 <w:sz w:val="24"/>
               </w:rPr>
-              <w:t>Pelanggan</w:t>
+              <w:t>melihat</w:t>
+            </w:r>
+            <w:r>
+              <w:rPr>
+                <w:spacing w:val="-7"/>
+                <w:sz w:val="24"/>
+              </w:rPr>
+              <w:t xml:space="preserve"> </w:t>
+            </w:r>
+            <w:r>
+              <w:rPr>
+                <w:sz w:val="24"/>
+              </w:rPr>
+              <w:t>alur</w:t>
             </w:r>
             <w:r>
               <w:rPr>
@@ -4498,45 +4138,6 @@
               <w:rPr>
                 <w:sz w:val="24"/>
               </w:rPr>
-              <w:t>bisa</w:t>
-            </w:r>
-            <w:r>
-              <w:rPr>
-                <w:spacing w:val="-9"/>
-                <w:sz w:val="24"/>
-              </w:rPr>
-              <w:t xml:space="preserve"> </w:t>
-            </w:r>
-            <w:r>
-              <w:rPr>
-                <w:sz w:val="24"/>
-              </w:rPr>
-              <w:t>melihat</w:t>
-            </w:r>
-            <w:r>
-              <w:rPr>
-                <w:spacing w:val="-7"/>
-                <w:sz w:val="24"/>
-              </w:rPr>
-              <w:t xml:space="preserve"> </w:t>
-            </w:r>
-            <w:r>
-              <w:rPr>
-                <w:sz w:val="24"/>
-              </w:rPr>
-              <w:t>alur</w:t>
-            </w:r>
-            <w:r>
-              <w:rPr>
-                <w:spacing w:val="-6"/>
-                <w:sz w:val="24"/>
-              </w:rPr>
-              <w:t xml:space="preserve"> </w:t>
-            </w:r>
-            <w:r>
-              <w:rPr>
-                <w:sz w:val="24"/>
-              </w:rPr>
               <w:t>proyek</w:t>
             </w:r>
             <w:r>
@@ -4570,7 +4171,6 @@
         <w:tc>
           <w:tcPr>
             <w:tcW w:w="2900" w:type="dxa"/>
-            <w:tcMar/>
           </w:tcPr>
           <w:p>
             <w:pPr>
@@ -4687,7 +4287,6 @@
         <w:tc>
           <w:tcPr>
             <w:tcW w:w="2401" w:type="dxa"/>
-            <w:tcMar/>
           </w:tcPr>
           <w:p>
             <w:pPr>
@@ -4703,7 +4302,6 @@
         <w:tc>
           <w:tcPr>
             <w:tcW w:w="3716" w:type="dxa"/>
-            <w:tcMar/>
           </w:tcPr>
           <w:p>
             <w:pPr>
@@ -4718,32 +4316,6 @@
               <w:rPr>
                 <w:sz w:val="24"/>
               </w:rPr>
-              <w:t>Pelanggan</w:t>
-            </w:r>
-            <w:r>
-              <w:rPr>
-                <w:spacing w:val="-6"/>
-                <w:sz w:val="24"/>
-              </w:rPr>
-              <w:t xml:space="preserve"> </w:t>
-            </w:r>
-            <w:r>
-              <w:rPr>
-                <w:sz w:val="24"/>
-              </w:rPr>
-              <w:t>bisa</w:t>
-            </w:r>
-            <w:r>
-              <w:rPr>
-                <w:spacing w:val="-8"/>
-                <w:sz w:val="24"/>
-              </w:rPr>
-              <w:t xml:space="preserve"> </w:t>
-            </w:r>
-            <w:r>
-              <w:rPr>
-                <w:sz w:val="24"/>
-              </w:rPr>
               <w:t>melihat</w:t>
             </w:r>
             <w:r>
@@ -4803,7 +4375,6 @@
         <w:tc>
           <w:tcPr>
             <w:tcW w:w="2900" w:type="dxa"/>
-            <w:tcMar/>
           </w:tcPr>
           <w:p>
             <w:pPr>
@@ -4882,7 +4453,6 @@
         <w:tc>
           <w:tcPr>
             <w:tcW w:w="2401" w:type="dxa"/>
-            <w:tcMar/>
           </w:tcPr>
           <w:p>
             <w:pPr>
@@ -4898,7 +4468,6 @@
         <w:tc>
           <w:tcPr>
             <w:tcW w:w="3716" w:type="dxa"/>
-            <w:tcMar/>
           </w:tcPr>
           <w:p>
             <w:pPr>
@@ -4913,32 +4482,6 @@
               <w:rPr>
                 <w:sz w:val="24"/>
               </w:rPr>
-              <w:t>Pelanggan</w:t>
-            </w:r>
-            <w:r>
-              <w:rPr>
-                <w:spacing w:val="-7"/>
-                <w:sz w:val="24"/>
-              </w:rPr>
-              <w:t xml:space="preserve"> </w:t>
-            </w:r>
-            <w:r>
-              <w:rPr>
-                <w:sz w:val="24"/>
-              </w:rPr>
-              <w:t>bisa</w:t>
-            </w:r>
-            <w:r>
-              <w:rPr>
-                <w:spacing w:val="-10"/>
-                <w:sz w:val="24"/>
-              </w:rPr>
-              <w:t xml:space="preserve"> </w:t>
-            </w:r>
-            <w:r>
-              <w:rPr>
-                <w:sz w:val="24"/>
-              </w:rPr>
               <w:t>melihat</w:t>
             </w:r>
             <w:r>
@@ -4998,7 +4541,6 @@
         <w:tc>
           <w:tcPr>
             <w:tcW w:w="2900" w:type="dxa"/>
-            <w:tcMar/>
           </w:tcPr>
           <w:p>
             <w:pPr>
@@ -5093,7 +4635,6 @@
           <w:tcPr>
             <w:tcW w:w="9017" w:type="dxa"/>
             <w:gridSpan w:val="3"/>
-            <w:tcMar/>
           </w:tcPr>
           <w:p>
             <w:pPr>
@@ -5146,7 +4687,6 @@
         <w:tc>
           <w:tcPr>
             <w:tcW w:w="2401" w:type="dxa"/>
-            <w:tcMar/>
           </w:tcPr>
           <w:p>
             <w:pPr>
@@ -5169,7 +4709,6 @@
         <w:tc>
           <w:tcPr>
             <w:tcW w:w="3716" w:type="dxa"/>
-            <w:tcMar/>
           </w:tcPr>
           <w:p>
             <w:pPr>
@@ -5207,7 +4746,6 @@
         <w:tc>
           <w:tcPr>
             <w:tcW w:w="2900" w:type="dxa"/>
-            <w:tcMar/>
           </w:tcPr>
           <w:p>
             <w:pPr>
@@ -5236,7 +4774,6 @@
         <w:tc>
           <w:tcPr>
             <w:tcW w:w="2401" w:type="dxa"/>
-            <w:tcMar/>
           </w:tcPr>
           <w:p>
             <w:pPr>
@@ -5270,27 +4807,13 @@
               <w:rPr>
                 <w:sz w:val="24"/>
               </w:rPr>
-              <w:t>Staff</w:t>
-            </w:r>
-            <w:r>
-              <w:rPr>
-                <w:spacing w:val="-7"/>
-                <w:sz w:val="24"/>
-              </w:rPr>
-              <w:t xml:space="preserve"> </w:t>
-            </w:r>
-            <w:r>
-              <w:rPr>
-                <w:sz w:val="24"/>
-              </w:rPr>
-              <w:t>Ideally</w:t>
+              <w:t>Pelanggan</w:t>
             </w:r>
           </w:p>
         </w:tc>
         <w:tc>
           <w:tcPr>
             <w:tcW w:w="3716" w:type="dxa"/>
-            <w:tcMar/>
           </w:tcPr>
           <w:p>
             <w:pPr>
@@ -5315,20 +4838,7 @@
               <w:rPr>
                 <w:sz w:val="24"/>
               </w:rPr>
-              <w:t>Pelanggan</w:t>
-            </w:r>
-            <w:r>
-              <w:rPr>
-                <w:spacing w:val="-7"/>
-                <w:sz w:val="24"/>
-              </w:rPr>
-              <w:t xml:space="preserve"> </w:t>
-            </w:r>
-            <w:r>
-              <w:rPr>
-                <w:sz w:val="24"/>
-              </w:rPr>
-              <w:t>bisa</w:t>
+              <w:t>melihat</w:t>
             </w:r>
             <w:r>
               <w:rPr>
@@ -5341,19 +4851,6 @@
               <w:rPr>
                 <w:sz w:val="24"/>
               </w:rPr>
-              <w:t>melihat</w:t>
-            </w:r>
-            <w:r>
-              <w:rPr>
-                <w:spacing w:val="-9"/>
-                <w:sz w:val="24"/>
-              </w:rPr>
-              <w:t xml:space="preserve"> </w:t>
-            </w:r>
-            <w:r>
-              <w:rPr>
-                <w:sz w:val="24"/>
-              </w:rPr>
               <w:t>keunggulan</w:t>
             </w:r>
             <w:r>
@@ -5387,7 +4884,6 @@
         <w:tc>
           <w:tcPr>
             <w:tcW w:w="2900" w:type="dxa"/>
-            <w:tcMar/>
           </w:tcPr>
           <w:p>
             <w:pPr>
@@ -5589,7 +5085,6 @@
         <w:tc>
           <w:tcPr>
             <w:tcW w:w="2401" w:type="dxa"/>
-            <w:tcMar/>
           </w:tcPr>
           <w:p>
             <w:pPr>
@@ -5605,7 +5100,6 @@
         <w:tc>
           <w:tcPr>
             <w:tcW w:w="3716" w:type="dxa"/>
-            <w:tcMar/>
           </w:tcPr>
           <w:p>
             <w:pPr>
@@ -5619,7 +5113,7 @@
               <w:rPr>
                 <w:sz w:val="24"/>
               </w:rPr>
-              <w:t>Pelanggan bisa melakukan</w:t>
+              <w:t>melakukan</w:t>
             </w:r>
             <w:r>
               <w:rPr>
@@ -5678,7 +5172,6 @@
         <w:tc>
           <w:tcPr>
             <w:tcW w:w="2900" w:type="dxa"/>
-            <w:tcMar/>
           </w:tcPr>
           <w:p>
             <w:pPr>
@@ -5757,7 +5250,6 @@
         <w:tc>
           <w:tcPr>
             <w:tcW w:w="2401" w:type="dxa"/>
-            <w:tcMar/>
           </w:tcPr>
           <w:p>
             <w:pPr>
@@ -5773,7 +5265,6 @@
         <w:tc>
           <w:tcPr>
             <w:tcW w:w="3716" w:type="dxa"/>
-            <w:tcMar/>
           </w:tcPr>
           <w:p>
             <w:pPr>
@@ -5798,7 +5289,7 @@
               <w:rPr>
                 <w:sz w:val="24"/>
               </w:rPr>
-              <w:t>Pelanggan bisa melihat garansi</w:t>
+              <w:t>melihat garansi</w:t>
             </w:r>
             <w:r>
               <w:rPr>
@@ -5857,7 +5348,6 @@
         <w:tc>
           <w:tcPr>
             <w:tcW w:w="2900" w:type="dxa"/>
-            <w:tcMar/>
           </w:tcPr>
           <w:p>
             <w:pPr>
@@ -6018,7 +5508,6 @@
         <w:tc>
           <w:tcPr>
             <w:tcW w:w="2401" w:type="dxa"/>
-            <w:tcMar/>
           </w:tcPr>
           <w:p>
             <w:pPr>
@@ -6034,7 +5523,6 @@
         <w:tc>
           <w:tcPr>
             <w:tcW w:w="3716" w:type="dxa"/>
-            <w:tcMar/>
           </w:tcPr>
           <w:p>
             <w:pPr>
@@ -6048,32 +5536,6 @@
               <w:rPr>
                 <w:sz w:val="24"/>
               </w:rPr>
-              <w:t>Pelanggan</w:t>
-            </w:r>
-            <w:r>
-              <w:rPr>
-                <w:spacing w:val="-6"/>
-                <w:sz w:val="24"/>
-              </w:rPr>
-              <w:t xml:space="preserve"> </w:t>
-            </w:r>
-            <w:r>
-              <w:rPr>
-                <w:sz w:val="24"/>
-              </w:rPr>
-              <w:t>bisa</w:t>
-            </w:r>
-            <w:r>
-              <w:rPr>
-                <w:spacing w:val="-8"/>
-                <w:sz w:val="24"/>
-              </w:rPr>
-              <w:t xml:space="preserve"> </w:t>
-            </w:r>
-            <w:r>
-              <w:rPr>
-                <w:sz w:val="24"/>
-              </w:rPr>
               <w:t>melihat</w:t>
             </w:r>
             <w:r>
@@ -6122,7 +5584,6 @@
         <w:tc>
           <w:tcPr>
             <w:tcW w:w="2900" w:type="dxa"/>
-            <w:tcMar/>
           </w:tcPr>
           <w:p>
             <w:pPr>
@@ -6206,7 +5667,6 @@
         <w:tc>
           <w:tcPr>
             <w:tcW w:w="2401" w:type="dxa"/>
-            <w:tcMar/>
           </w:tcPr>
           <w:p>
             <w:pPr>
@@ -6222,7 +5682,6 @@
         <w:tc>
           <w:tcPr>
             <w:tcW w:w="3716" w:type="dxa"/>
-            <w:tcMar/>
           </w:tcPr>
           <w:p>
             <w:pPr>
@@ -6238,32 +5697,6 @@
               <w:rPr>
                 <w:sz w:val="24"/>
               </w:rPr>
-              <w:t>Pelanggan</w:t>
-            </w:r>
-            <w:r>
-              <w:rPr>
-                <w:spacing w:val="-5"/>
-                <w:sz w:val="24"/>
-              </w:rPr>
-              <w:t xml:space="preserve"> </w:t>
-            </w:r>
-            <w:r>
-              <w:rPr>
-                <w:sz w:val="24"/>
-              </w:rPr>
-              <w:t>bisa</w:t>
-            </w:r>
-            <w:r>
-              <w:rPr>
-                <w:spacing w:val="-6"/>
-                <w:sz w:val="24"/>
-              </w:rPr>
-              <w:t xml:space="preserve"> </w:t>
-            </w:r>
-            <w:r>
-              <w:rPr>
-                <w:sz w:val="24"/>
-              </w:rPr>
               <w:t>menuju</w:t>
             </w:r>
             <w:r>
@@ -6304,7 +5737,6 @@
         <w:tc>
           <w:tcPr>
             <w:tcW w:w="2900" w:type="dxa"/>
-            <w:tcMar/>
           </w:tcPr>
           <w:p>
             <w:pPr>
@@ -6412,7 +5844,6 @@
         <w:tc>
           <w:tcPr>
             <w:tcW w:w="2401" w:type="dxa"/>
-            <w:tcMar/>
           </w:tcPr>
           <w:p>
             <w:pPr>
@@ -6428,7 +5859,6 @@
         <w:tc>
           <w:tcPr>
             <w:tcW w:w="3716" w:type="dxa"/>
-            <w:tcMar/>
           </w:tcPr>
           <w:p>
             <w:pPr>
@@ -6442,20 +5872,7 @@
               <w:rPr>
                 <w:sz w:val="24"/>
               </w:rPr>
-              <w:t>Pelanggan</w:t>
-            </w:r>
-            <w:r>
-              <w:rPr>
-                <w:spacing w:val="-5"/>
-                <w:sz w:val="24"/>
-              </w:rPr>
-              <w:t xml:space="preserve"> </w:t>
-            </w:r>
-            <w:r>
-              <w:rPr>
-                <w:sz w:val="24"/>
-              </w:rPr>
-              <w:t>bisa</w:t>
+              <w:t>melihat</w:t>
             </w:r>
             <w:r>
               <w:rPr>
@@ -6468,19 +5885,6 @@
               <w:rPr>
                 <w:sz w:val="24"/>
               </w:rPr>
-              <w:t>melihat</w:t>
-            </w:r>
-            <w:r>
-              <w:rPr>
-                <w:spacing w:val="-6"/>
-                <w:sz w:val="24"/>
-              </w:rPr>
-              <w:t xml:space="preserve"> </w:t>
-            </w:r>
-            <w:r>
-              <w:rPr>
-                <w:sz w:val="24"/>
-              </w:rPr>
               <w:t>penilaian</w:t>
             </w:r>
             <w:r>
@@ -6501,7 +5905,6 @@
         <w:tc>
           <w:tcPr>
             <w:tcW w:w="2900" w:type="dxa"/>
-            <w:tcMar/>
           </w:tcPr>
           <w:p>
             <w:pPr>
@@ -6580,7 +5983,6 @@
           <w:tcPr>
             <w:tcW w:w="9017" w:type="dxa"/>
             <w:gridSpan w:val="3"/>
-            <w:tcMar/>
           </w:tcPr>
           <w:p>
             <w:pPr>
@@ -6633,7 +6035,6 @@
         <w:tc>
           <w:tcPr>
             <w:tcW w:w="2401" w:type="dxa"/>
-            <w:tcMar/>
           </w:tcPr>
           <w:p>
             <w:pPr>
@@ -6656,7 +6057,6 @@
         <w:tc>
           <w:tcPr>
             <w:tcW w:w="3716" w:type="dxa"/>
-            <w:tcMar/>
           </w:tcPr>
           <w:p>
             <w:pPr>
@@ -6694,7 +6094,6 @@
         <w:tc>
           <w:tcPr>
             <w:tcW w:w="2900" w:type="dxa"/>
-            <w:tcMar/>
           </w:tcPr>
           <w:p>
             <w:pPr>
@@ -6723,7 +6122,6 @@
         <w:tc>
           <w:tcPr>
             <w:tcW w:w="2401" w:type="dxa"/>
-            <w:tcMar/>
           </w:tcPr>
           <w:p>
             <w:pPr>
@@ -6737,7 +6135,27 @@
               <w:rPr>
                 <w:sz w:val="24"/>
               </w:rPr>
-              <w:t>Staff</w:t>
+              <w:t>Pelanggan</w:t>
+            </w:r>
+          </w:p>
+        </w:tc>
+        <w:tc>
+          <w:tcPr>
+            <w:tcW w:w="3716" w:type="dxa"/>
+          </w:tcPr>
+          <w:p>
+            <w:pPr>
+              <w:pStyle w:val="TableParagraph"/>
+              <w:ind w:right="112"/>
+              <w:rPr>
+                <w:sz w:val="24"/>
+              </w:rPr>
+            </w:pPr>
+            <w:r>
+              <w:rPr>
+                <w:sz w:val="24"/>
+              </w:rPr>
+              <w:t>mengetahui</w:t>
             </w:r>
             <w:r>
               <w:rPr>
@@ -6750,66 +6168,6 @@
               <w:rPr>
                 <w:sz w:val="24"/>
               </w:rPr>
-              <w:t>Ideally</w:t>
-            </w:r>
-          </w:p>
-        </w:tc>
-        <w:tc>
-          <w:tcPr>
-            <w:tcW w:w="3716" w:type="dxa"/>
-            <w:tcMar/>
-          </w:tcPr>
-          <w:p>
-            <w:pPr>
-              <w:pStyle w:val="TableParagraph"/>
-              <w:ind w:right="112"/>
-              <w:rPr>
-                <w:sz w:val="24"/>
-              </w:rPr>
-            </w:pPr>
-            <w:r>
-              <w:rPr>
-                <w:sz w:val="24"/>
-              </w:rPr>
-              <w:t>Pelanggan</w:t>
-            </w:r>
-            <w:r>
-              <w:rPr>
-                <w:spacing w:val="-7"/>
-                <w:sz w:val="24"/>
-              </w:rPr>
-              <w:t xml:space="preserve"> </w:t>
-            </w:r>
-            <w:r>
-              <w:rPr>
-                <w:sz w:val="24"/>
-              </w:rPr>
-              <w:t>bisa</w:t>
-            </w:r>
-            <w:r>
-              <w:rPr>
-                <w:spacing w:val="39"/>
-                <w:sz w:val="24"/>
-              </w:rPr>
-              <w:t xml:space="preserve"> </w:t>
-            </w:r>
-            <w:r>
-              <w:rPr>
-                <w:sz w:val="24"/>
-              </w:rPr>
-              <w:t>mengetahui</w:t>
-            </w:r>
-            <w:r>
-              <w:rPr>
-                <w:spacing w:val="-7"/>
-                <w:sz w:val="24"/>
-              </w:rPr>
-              <w:t xml:space="preserve"> </w:t>
-            </w:r>
-            <w:r>
-              <w:rPr>
-                <w:sz w:val="24"/>
-              </w:rPr>
               <w:t>sejarah</w:t>
             </w:r>
             <w:r>
@@ -6869,7 +6227,6 @@
         <w:tc>
           <w:tcPr>
             <w:tcW w:w="2900" w:type="dxa"/>
-            <w:tcMar/>
           </w:tcPr>
           <w:p>
             <w:pPr>
@@ -6922,7 +6279,6 @@
         <w:tc>
           <w:tcPr>
             <w:tcW w:w="2401" w:type="dxa"/>
-            <w:tcMar/>
           </w:tcPr>
           <w:p>
             <w:pPr>
@@ -6938,7 +6294,6 @@
         <w:tc>
           <w:tcPr>
             <w:tcW w:w="3716" w:type="dxa"/>
-            <w:tcMar/>
           </w:tcPr>
           <w:p>
             <w:pPr>
@@ -6952,7 +6307,20 @@
               <w:rPr>
                 <w:sz w:val="24"/>
               </w:rPr>
-              <w:t>Pelanggan</w:t>
+              <w:t>melihat</w:t>
+            </w:r>
+            <w:r>
+              <w:rPr>
+                <w:spacing w:val="-4"/>
+                <w:sz w:val="24"/>
+              </w:rPr>
+              <w:t xml:space="preserve"> </w:t>
+            </w:r>
+            <w:r>
+              <w:rPr>
+                <w:sz w:val="24"/>
+              </w:rPr>
+              <w:t>visi</w:t>
             </w:r>
             <w:r>
               <w:rPr>
@@ -6965,7 +6333,7 @@
               <w:rPr>
                 <w:sz w:val="24"/>
               </w:rPr>
-              <w:t>bisa</w:t>
+              <w:t>dan</w:t>
             </w:r>
             <w:r>
               <w:rPr>
@@ -6978,45 +6346,6 @@
               <w:rPr>
                 <w:sz w:val="24"/>
               </w:rPr>
-              <w:t>melihat</w:t>
-            </w:r>
-            <w:r>
-              <w:rPr>
-                <w:spacing w:val="-4"/>
-                <w:sz w:val="24"/>
-              </w:rPr>
-              <w:t xml:space="preserve"> </w:t>
-            </w:r>
-            <w:r>
-              <w:rPr>
-                <w:sz w:val="24"/>
-              </w:rPr>
-              <w:t>visi</w:t>
-            </w:r>
-            <w:r>
-              <w:rPr>
-                <w:spacing w:val="-2"/>
-                <w:sz w:val="24"/>
-              </w:rPr>
-              <w:t xml:space="preserve"> </w:t>
-            </w:r>
-            <w:r>
-              <w:rPr>
-                <w:sz w:val="24"/>
-              </w:rPr>
-              <w:t>dan</w:t>
-            </w:r>
-            <w:r>
-              <w:rPr>
-                <w:spacing w:val="-4"/>
-                <w:sz w:val="24"/>
-              </w:rPr>
-              <w:t xml:space="preserve"> </w:t>
-            </w:r>
-            <w:r>
-              <w:rPr>
-                <w:sz w:val="24"/>
-              </w:rPr>
               <w:t>misi</w:t>
             </w:r>
           </w:p>
@@ -7039,7 +6368,6 @@
         <w:tc>
           <w:tcPr>
             <w:tcW w:w="2900" w:type="dxa"/>
-            <w:tcMar/>
           </w:tcPr>
           <w:p>
             <w:pPr>
@@ -7122,7 +6450,7 @@
           <w:sz w:val="24"/>
         </w:rPr>
         <w:sectPr>
-          <w:pgSz w:w="11910" w:h="16840" w:orient="portrait"/>
+          <w:pgSz w:w="11910" w:h="16840"/>
           <w:pgMar w:top="1420" w:right="1320" w:bottom="280" w:left="1340" w:header="720" w:footer="720" w:gutter="0"/>
           <w:cols w:space="720"/>
         </w:sectPr>
@@ -7133,12 +6461,12 @@
         <w:tblW w:w="0" w:type="auto"/>
         <w:tblInd w:w="110" w:type="dxa"/>
         <w:tblBorders>
-          <w:top w:val="single" w:color="000000" w:sz="4" w:space="0"/>
-          <w:left w:val="single" w:color="000000" w:sz="4" w:space="0"/>
-          <w:bottom w:val="single" w:color="000000" w:sz="4" w:space="0"/>
-          <w:right w:val="single" w:color="000000" w:sz="4" w:space="0"/>
-          <w:insideH w:val="single" w:color="000000" w:sz="4" w:space="0"/>
-          <w:insideV w:val="single" w:color="000000" w:sz="4" w:space="0"/>
+          <w:top w:val="single" w:sz="4" w:space="0" w:color="000000"/>
+          <w:left w:val="single" w:sz="4" w:space="0" w:color="000000"/>
+          <w:bottom w:val="single" w:sz="4" w:space="0" w:color="000000"/>
+          <w:right w:val="single" w:sz="4" w:space="0" w:color="000000"/>
+          <w:insideH w:val="single" w:sz="4" w:space="0" w:color="000000"/>
+          <w:insideV w:val="single" w:sz="4" w:space="0" w:color="000000"/>
         </w:tblBorders>
         <w:tblLayout w:type="fixed"/>
         <w:tblCellMar>
@@ -7188,32 +6516,6 @@
               <w:rPr>
                 <w:sz w:val="24"/>
               </w:rPr>
-              <w:t>Pelanggan</w:t>
-            </w:r>
-            <w:r>
-              <w:rPr>
-                <w:spacing w:val="-8"/>
-                <w:sz w:val="24"/>
-              </w:rPr>
-              <w:t xml:space="preserve"> </w:t>
-            </w:r>
-            <w:r>
-              <w:rPr>
-                <w:sz w:val="24"/>
-              </w:rPr>
-              <w:t>bisa</w:t>
-            </w:r>
-            <w:r>
-              <w:rPr>
-                <w:spacing w:val="-9"/>
-                <w:sz w:val="24"/>
-              </w:rPr>
-              <w:t xml:space="preserve"> </w:t>
-            </w:r>
-            <w:r>
-              <w:rPr>
-                <w:sz w:val="24"/>
-              </w:rPr>
               <w:t>melihat</w:t>
             </w:r>
             <w:r>
@@ -7353,32 +6655,6 @@
               <w:rPr>
                 <w:sz w:val="24"/>
               </w:rPr>
-              <w:t>Pelanggan</w:t>
-            </w:r>
-            <w:r>
-              <w:rPr>
-                <w:spacing w:val="-8"/>
-                <w:sz w:val="24"/>
-              </w:rPr>
-              <w:t xml:space="preserve"> </w:t>
-            </w:r>
-            <w:r>
-              <w:rPr>
-                <w:sz w:val="24"/>
-              </w:rPr>
-              <w:t>bisa</w:t>
-            </w:r>
-            <w:r>
-              <w:rPr>
-                <w:spacing w:val="-11"/>
-                <w:sz w:val="24"/>
-              </w:rPr>
-              <w:t xml:space="preserve"> </w:t>
-            </w:r>
-            <w:r>
-              <w:rPr>
-                <w:sz w:val="24"/>
-              </w:rPr>
               <w:t>melihat</w:t>
             </w:r>
             <w:r>
@@ -7680,20 +6956,7 @@
               <w:rPr>
                 <w:sz w:val="24"/>
               </w:rPr>
-              <w:t>Staff</w:t>
-            </w:r>
-            <w:r>
-              <w:rPr>
-                <w:spacing w:val="-7"/>
-                <w:sz w:val="24"/>
-              </w:rPr>
-              <w:t xml:space="preserve"> </w:t>
-            </w:r>
-            <w:r>
-              <w:rPr>
-                <w:sz w:val="24"/>
-              </w:rPr>
-              <w:t>Ideally</w:t>
+              <w:t>Pelanggan</w:t>
             </w:r>
           </w:p>
         </w:tc>
@@ -7709,32 +6972,6 @@
                 <w:sz w:val="24"/>
               </w:rPr>
             </w:pPr>
-            <w:r>
-              <w:rPr>
-                <w:sz w:val="24"/>
-              </w:rPr>
-              <w:t>Pelanggan</w:t>
-            </w:r>
-            <w:r>
-              <w:rPr>
-                <w:spacing w:val="-6"/>
-                <w:sz w:val="24"/>
-              </w:rPr>
-              <w:t xml:space="preserve"> </w:t>
-            </w:r>
-            <w:r>
-              <w:rPr>
-                <w:sz w:val="24"/>
-              </w:rPr>
-              <w:t>bisa</w:t>
-            </w:r>
-            <w:r>
-              <w:rPr>
-                <w:spacing w:val="-8"/>
-                <w:sz w:val="24"/>
-              </w:rPr>
-              <w:t xml:space="preserve"> </w:t>
-            </w:r>
             <w:r>
               <w:rPr>
                 <w:sz w:val="24"/>
@@ -7896,32 +7133,6 @@
               <w:rPr>
                 <w:sz w:val="24"/>
               </w:rPr>
-              <w:t>Pelanggan</w:t>
-            </w:r>
-            <w:r>
-              <w:rPr>
-                <w:spacing w:val="-4"/>
-                <w:sz w:val="24"/>
-              </w:rPr>
-              <w:t xml:space="preserve"> </w:t>
-            </w:r>
-            <w:r>
-              <w:rPr>
-                <w:sz w:val="24"/>
-              </w:rPr>
-              <w:t>bisa</w:t>
-            </w:r>
-            <w:r>
-              <w:rPr>
-                <w:spacing w:val="-5"/>
-                <w:sz w:val="24"/>
-              </w:rPr>
-              <w:t xml:space="preserve"> </w:t>
-            </w:r>
-            <w:r>
-              <w:rPr>
-                <w:sz w:val="24"/>
-              </w:rPr>
               <w:t>melihat</w:t>
             </w:r>
           </w:p>
@@ -8064,32 +7275,6 @@
               <w:rPr>
                 <w:sz w:val="24"/>
               </w:rPr>
-              <w:t>Pelanggan</w:t>
-            </w:r>
-            <w:r>
-              <w:rPr>
-                <w:spacing w:val="-8"/>
-                <w:sz w:val="24"/>
-              </w:rPr>
-              <w:t xml:space="preserve"> </w:t>
-            </w:r>
-            <w:r>
-              <w:rPr>
-                <w:sz w:val="24"/>
-              </w:rPr>
-              <w:t>bisa</w:t>
-            </w:r>
-            <w:r>
-              <w:rPr>
-                <w:spacing w:val="-11"/>
-                <w:sz w:val="24"/>
-              </w:rPr>
-              <w:t xml:space="preserve"> </w:t>
-            </w:r>
-            <w:r>
-              <w:rPr>
-                <w:sz w:val="24"/>
-              </w:rPr>
               <w:t>mellihat</w:t>
             </w:r>
             <w:r>
@@ -8281,7 +7466,7 @@
                 <w:sz w:val="24"/>
                 <w:lang w:val="en-US"/>
               </w:rPr>
-              <w:t>Pelanggan</w:t>
+              <w:t>melihat</w:t>
             </w:r>
             <w:proofErr w:type="spellEnd"/>
             <w:r>
@@ -8289,55 +7474,7 @@
                 <w:sz w:val="24"/>
                 <w:lang w:val="en-US"/>
               </w:rPr>
-              <w:t xml:space="preserve"> </w:t>
-            </w:r>
-            <w:proofErr w:type="spellStart"/>
-            <w:r>
-              <w:rPr>
-                <w:sz w:val="24"/>
-                <w:lang w:val="en-US"/>
-              </w:rPr>
-              <w:t>bisa</w:t>
-            </w:r>
-            <w:proofErr w:type="spellEnd"/>
-            <w:r>
-              <w:rPr>
-                <w:sz w:val="24"/>
-                <w:lang w:val="en-US"/>
-              </w:rPr>
-              <w:t xml:space="preserve"> </w:t>
-            </w:r>
-            <w:proofErr w:type="spellStart"/>
-            <w:r>
-              <w:rPr>
-                <w:sz w:val="24"/>
-                <w:lang w:val="en-US"/>
-              </w:rPr>
-              <w:t>melihat</w:t>
-            </w:r>
-            <w:proofErr w:type="spellEnd"/>
-            <w:r>
-              <w:rPr>
-                <w:sz w:val="24"/>
-                <w:lang w:val="en-US"/>
-              </w:rPr>
-              <w:t xml:space="preserve"> </w:t>
-            </w:r>
-            <w:proofErr w:type="spellStart"/>
-            <w:r>
-              <w:rPr>
-                <w:sz w:val="24"/>
-                <w:lang w:val="en-US"/>
-              </w:rPr>
-              <w:t>informasi</w:t>
-            </w:r>
-            <w:proofErr w:type="spellEnd"/>
-            <w:r>
-              <w:rPr>
-                <w:sz w:val="24"/>
-                <w:lang w:val="en-US"/>
-              </w:rPr>
-              <w:t xml:space="preserve"> </w:t>
+              <w:t xml:space="preserve"> informasi </w:t>
             </w:r>
             <w:proofErr w:type="spellStart"/>
             <w:r>
@@ -8433,18 +7570,8 @@
                 <w:sz w:val="24"/>
                 <w:lang w:val="en-US"/>
               </w:rPr>
-              <w:t xml:space="preserve"> yang </w:t>
-            </w:r>
-            <w:proofErr w:type="spellStart"/>
-            <w:r>
-              <w:rPr>
-                <w:spacing w:val="-1"/>
-                <w:sz w:val="24"/>
-                <w:lang w:val="en-US"/>
-              </w:rPr>
-              <w:t>sesuai</w:t>
-            </w:r>
-            <w:proofErr w:type="spellEnd"/>
+              <w:t xml:space="preserve"> yang sesuai</w:t>
+            </w:r>
           </w:p>
         </w:tc>
       </w:tr>
@@ -8616,20 +7743,7 @@
               <w:rPr>
                 <w:sz w:val="24"/>
               </w:rPr>
-              <w:t>Staff</w:t>
-            </w:r>
-            <w:r>
-              <w:rPr>
-                <w:spacing w:val="-6"/>
-                <w:sz w:val="24"/>
-              </w:rPr>
-              <w:t xml:space="preserve"> </w:t>
-            </w:r>
-            <w:r>
-              <w:rPr>
-                <w:sz w:val="24"/>
-              </w:rPr>
-              <w:t>Ideally</w:t>
+              <w:t>Pelanggan</w:t>
             </w:r>
           </w:p>
         </w:tc>
@@ -8645,32 +7759,6 @@
                 <w:sz w:val="24"/>
               </w:rPr>
             </w:pPr>
-            <w:r>
-              <w:rPr>
-                <w:sz w:val="24"/>
-              </w:rPr>
-              <w:t>Pelanggan</w:t>
-            </w:r>
-            <w:r>
-              <w:rPr>
-                <w:spacing w:val="-5"/>
-                <w:sz w:val="24"/>
-              </w:rPr>
-              <w:t xml:space="preserve"> </w:t>
-            </w:r>
-            <w:r>
-              <w:rPr>
-                <w:sz w:val="24"/>
-              </w:rPr>
-              <w:t>bisa</w:t>
-            </w:r>
-            <w:r>
-              <w:rPr>
-                <w:spacing w:val="-6"/>
-                <w:sz w:val="24"/>
-              </w:rPr>
-              <w:t xml:space="preserve"> </w:t>
-            </w:r>
             <w:r>
               <w:rPr>
                 <w:sz w:val="24"/>
@@ -8819,32 +7907,6 @@
               <w:rPr>
                 <w:sz w:val="24"/>
               </w:rPr>
-              <w:t>Pelanggan</w:t>
-            </w:r>
-            <w:r>
-              <w:rPr>
-                <w:spacing w:val="-6"/>
-                <w:sz w:val="24"/>
-              </w:rPr>
-              <w:t xml:space="preserve"> </w:t>
-            </w:r>
-            <w:r>
-              <w:rPr>
-                <w:sz w:val="24"/>
-              </w:rPr>
-              <w:t>bisa</w:t>
-            </w:r>
-            <w:r>
-              <w:rPr>
-                <w:spacing w:val="-9"/>
-                <w:sz w:val="24"/>
-              </w:rPr>
-              <w:t xml:space="preserve"> </w:t>
-            </w:r>
-            <w:r>
-              <w:rPr>
-                <w:sz w:val="24"/>
-              </w:rPr>
               <w:t>melihat</w:t>
             </w:r>
             <w:r>
@@ -9342,20 +8404,7 @@
               <w:rPr>
                 <w:sz w:val="24"/>
               </w:rPr>
-              <w:t>Staff</w:t>
-            </w:r>
-            <w:r>
-              <w:rPr>
-                <w:spacing w:val="-7"/>
-                <w:sz w:val="24"/>
-              </w:rPr>
-              <w:t xml:space="preserve"> </w:t>
-            </w:r>
-            <w:r>
-              <w:rPr>
-                <w:sz w:val="24"/>
-              </w:rPr>
-              <w:t>Ideally</w:t>
+              <w:t>Pelanggan</w:t>
             </w:r>
           </w:p>
         </w:tc>
@@ -9371,32 +8420,6 @@
                 <w:sz w:val="24"/>
               </w:rPr>
             </w:pPr>
-            <w:r>
-              <w:rPr>
-                <w:sz w:val="24"/>
-              </w:rPr>
-              <w:t>Pelanggan</w:t>
-            </w:r>
-            <w:r>
-              <w:rPr>
-                <w:spacing w:val="-4"/>
-                <w:sz w:val="24"/>
-              </w:rPr>
-              <w:t xml:space="preserve"> </w:t>
-            </w:r>
-            <w:r>
-              <w:rPr>
-                <w:sz w:val="24"/>
-              </w:rPr>
-              <w:t>bisa</w:t>
-            </w:r>
-            <w:r>
-              <w:rPr>
-                <w:spacing w:val="-6"/>
-                <w:sz w:val="24"/>
-              </w:rPr>
-              <w:t xml:space="preserve"> </w:t>
-            </w:r>
             <w:r>
               <w:rPr>
                 <w:sz w:val="24"/>
@@ -9532,32 +8555,6 @@
               <w:rPr>
                 <w:sz w:val="24"/>
               </w:rPr>
-              <w:t>Pelanggan</w:t>
-            </w:r>
-            <w:r>
-              <w:rPr>
-                <w:spacing w:val="-3"/>
-                <w:sz w:val="24"/>
-              </w:rPr>
-              <w:t xml:space="preserve"> </w:t>
-            </w:r>
-            <w:r>
-              <w:rPr>
-                <w:sz w:val="24"/>
-              </w:rPr>
-              <w:t>bisa</w:t>
-            </w:r>
-            <w:r>
-              <w:rPr>
-                <w:spacing w:val="-6"/>
-                <w:sz w:val="24"/>
-              </w:rPr>
-              <w:t xml:space="preserve"> </w:t>
-            </w:r>
-            <w:r>
-              <w:rPr>
-                <w:sz w:val="24"/>
-              </w:rPr>
               <w:t>melihat</w:t>
             </w:r>
             <w:r>
@@ -9721,32 +8718,6 @@
                 <w:sz w:val="24"/>
               </w:rPr>
             </w:pPr>
-            <w:r>
-              <w:rPr>
-                <w:sz w:val="24"/>
-              </w:rPr>
-              <w:t>Pelanggan</w:t>
-            </w:r>
-            <w:r>
-              <w:rPr>
-                <w:spacing w:val="-7"/>
-                <w:sz w:val="24"/>
-              </w:rPr>
-              <w:t xml:space="preserve"> </w:t>
-            </w:r>
-            <w:r>
-              <w:rPr>
-                <w:sz w:val="24"/>
-              </w:rPr>
-              <w:t>bisa</w:t>
-            </w:r>
-            <w:r>
-              <w:rPr>
-                <w:spacing w:val="-8"/>
-                <w:sz w:val="24"/>
-              </w:rPr>
-              <w:t xml:space="preserve"> </w:t>
-            </w:r>
             <w:r>
               <w:rPr>
                 <w:sz w:val="24"/>
@@ -10509,7 +9480,7 @@
           <w:sz w:val="24"/>
         </w:rPr>
         <w:sectPr>
-          <w:pgSz w:w="11910" w:h="16840" w:orient="portrait"/>
+          <w:pgSz w:w="11910" w:h="16840"/>
           <w:pgMar w:top="1420" w:right="1320" w:bottom="280" w:left="1340" w:header="720" w:footer="720" w:gutter="0"/>
           <w:cols w:space="720"/>
         </w:sectPr>
@@ -10520,12 +9491,12 @@
         <w:tblW w:w="0" w:type="auto"/>
         <w:tblInd w:w="110" w:type="dxa"/>
         <w:tblBorders>
-          <w:top w:val="single" w:color="000000" w:sz="4" w:space="0"/>
-          <w:left w:val="single" w:color="000000" w:sz="4" w:space="0"/>
-          <w:bottom w:val="single" w:color="000000" w:sz="4" w:space="0"/>
-          <w:right w:val="single" w:color="000000" w:sz="4" w:space="0"/>
-          <w:insideH w:val="single" w:color="000000" w:sz="4" w:space="0"/>
-          <w:insideV w:val="single" w:color="000000" w:sz="4" w:space="0"/>
+          <w:top w:val="single" w:sz="4" w:space="0" w:color="000000"/>
+          <w:left w:val="single" w:sz="4" w:space="0" w:color="000000"/>
+          <w:bottom w:val="single" w:sz="4" w:space="0" w:color="000000"/>
+          <w:right w:val="single" w:sz="4" w:space="0" w:color="000000"/>
+          <w:insideH w:val="single" w:sz="4" w:space="0" w:color="000000"/>
+          <w:insideV w:val="single" w:sz="4" w:space="0" w:color="000000"/>
         </w:tblBorders>
         <w:tblLayout w:type="fixed"/>
         <w:tblCellMar>
@@ -10574,32 +9545,6 @@
               <w:rPr>
                 <w:sz w:val="24"/>
               </w:rPr>
-              <w:t>Pelanggan</w:t>
-            </w:r>
-            <w:r>
-              <w:rPr>
-                <w:spacing w:val="-5"/>
-                <w:sz w:val="24"/>
-              </w:rPr>
-              <w:t xml:space="preserve"> </w:t>
-            </w:r>
-            <w:r>
-              <w:rPr>
-                <w:sz w:val="24"/>
-              </w:rPr>
-              <w:t>bisa</w:t>
-            </w:r>
-            <w:r>
-              <w:rPr>
-                <w:spacing w:val="-7"/>
-                <w:sz w:val="24"/>
-              </w:rPr>
-              <w:t xml:space="preserve"> </w:t>
-            </w:r>
-            <w:r>
-              <w:rPr>
-                <w:sz w:val="24"/>
-              </w:rPr>
               <w:t>melihat</w:t>
             </w:r>
             <w:r>
@@ -10904,20 +9849,7 @@
               <w:rPr>
                 <w:sz w:val="24"/>
               </w:rPr>
-              <w:t>Staff</w:t>
-            </w:r>
-            <w:r>
-              <w:rPr>
-                <w:spacing w:val="-7"/>
-                <w:sz w:val="24"/>
-              </w:rPr>
-              <w:t xml:space="preserve"> </w:t>
-            </w:r>
-            <w:r>
-              <w:rPr>
-                <w:sz w:val="24"/>
-              </w:rPr>
-              <w:t>Ideally</w:t>
+              <w:t>Pelanggan</w:t>
             </w:r>
           </w:p>
         </w:tc>
@@ -10933,32 +9865,6 @@
                 <w:sz w:val="24"/>
               </w:rPr>
             </w:pPr>
-            <w:r>
-              <w:rPr>
-                <w:sz w:val="24"/>
-              </w:rPr>
-              <w:t>Pelanggan</w:t>
-            </w:r>
-            <w:r>
-              <w:rPr>
-                <w:spacing w:val="44"/>
-                <w:sz w:val="24"/>
-              </w:rPr>
-              <w:t xml:space="preserve"> </w:t>
-            </w:r>
-            <w:r>
-              <w:rPr>
-                <w:sz w:val="24"/>
-              </w:rPr>
-              <w:t>bisa</w:t>
-            </w:r>
-            <w:r>
-              <w:rPr>
-                <w:spacing w:val="-5"/>
-                <w:sz w:val="24"/>
-              </w:rPr>
-              <w:t xml:space="preserve"> </w:t>
-            </w:r>
             <w:r>
               <w:rPr>
                 <w:sz w:val="24"/>
@@ -11134,32 +10040,6 @@
               <w:rPr>
                 <w:sz w:val="24"/>
               </w:rPr>
-              <w:t>Pelanggan</w:t>
-            </w:r>
-            <w:r>
-              <w:rPr>
-                <w:spacing w:val="-7"/>
-                <w:sz w:val="24"/>
-              </w:rPr>
-              <w:t xml:space="preserve"> </w:t>
-            </w:r>
-            <w:r>
-              <w:rPr>
-                <w:sz w:val="24"/>
-              </w:rPr>
-              <w:t>bisa</w:t>
-            </w:r>
-            <w:r>
-              <w:rPr>
-                <w:spacing w:val="-9"/>
-                <w:sz w:val="24"/>
-              </w:rPr>
-              <w:t xml:space="preserve"> </w:t>
-            </w:r>
-            <w:r>
-              <w:rPr>
-                <w:sz w:val="24"/>
-              </w:rPr>
               <w:t>merubah</w:t>
             </w:r>
             <w:r>
@@ -11299,32 +10179,6 @@
               <w:rPr>
                 <w:sz w:val="24"/>
               </w:rPr>
-              <w:t>Pelanggan</w:t>
-            </w:r>
-            <w:r>
-              <w:rPr>
-                <w:spacing w:val="-5"/>
-                <w:sz w:val="24"/>
-              </w:rPr>
-              <w:t xml:space="preserve"> </w:t>
-            </w:r>
-            <w:r>
-              <w:rPr>
-                <w:sz w:val="24"/>
-              </w:rPr>
-              <w:t>bisa</w:t>
-            </w:r>
-            <w:r>
-              <w:rPr>
-                <w:spacing w:val="-9"/>
-                <w:sz w:val="24"/>
-              </w:rPr>
-              <w:t xml:space="preserve"> </w:t>
-            </w:r>
-            <w:r>
-              <w:rPr>
-                <w:sz w:val="24"/>
-              </w:rPr>
               <w:t>melakukan</w:t>
             </w:r>
           </w:p>
@@ -11587,20 +10441,7 @@
               <w:rPr>
                 <w:sz w:val="24"/>
               </w:rPr>
-              <w:t>Staff</w:t>
-            </w:r>
-            <w:r>
-              <w:rPr>
-                <w:spacing w:val="-7"/>
-                <w:sz w:val="24"/>
-              </w:rPr>
-              <w:t xml:space="preserve"> </w:t>
-            </w:r>
-            <w:r>
-              <w:rPr>
-                <w:sz w:val="24"/>
-              </w:rPr>
-              <w:t>Ideally</w:t>
+              <w:t>Pelanggan</w:t>
             </w:r>
           </w:p>
         </w:tc>
@@ -11617,32 +10458,6 @@
                 <w:sz w:val="24"/>
               </w:rPr>
             </w:pPr>
-            <w:r>
-              <w:rPr>
-                <w:sz w:val="24"/>
-              </w:rPr>
-              <w:t>Pelanggan</w:t>
-            </w:r>
-            <w:r>
-              <w:rPr>
-                <w:spacing w:val="-9"/>
-                <w:sz w:val="24"/>
-              </w:rPr>
-              <w:t xml:space="preserve"> </w:t>
-            </w:r>
-            <w:r>
-              <w:rPr>
-                <w:sz w:val="24"/>
-              </w:rPr>
-              <w:t>bisa</w:t>
-            </w:r>
-            <w:r>
-              <w:rPr>
-                <w:spacing w:val="-11"/>
-                <w:sz w:val="24"/>
-              </w:rPr>
-              <w:t xml:space="preserve"> </w:t>
-            </w:r>
             <w:r>
               <w:rPr>
                 <w:sz w:val="24"/>
@@ -11795,32 +10610,6 @@
               <w:rPr>
                 <w:sz w:val="24"/>
               </w:rPr>
-              <w:t>Pelanggan</w:t>
-            </w:r>
-            <w:r>
-              <w:rPr>
-                <w:spacing w:val="-3"/>
-                <w:sz w:val="24"/>
-              </w:rPr>
-              <w:t xml:space="preserve"> </w:t>
-            </w:r>
-            <w:r>
-              <w:rPr>
-                <w:sz w:val="24"/>
-              </w:rPr>
-              <w:t>bisa</w:t>
-            </w:r>
-            <w:r>
-              <w:rPr>
-                <w:spacing w:val="-6"/>
-                <w:sz w:val="24"/>
-              </w:rPr>
-              <w:t xml:space="preserve"> </w:t>
-            </w:r>
-            <w:r>
-              <w:rPr>
-                <w:sz w:val="24"/>
-              </w:rPr>
               <w:t>melihat</w:t>
             </w:r>
             <w:r>
@@ -11956,32 +10745,6 @@
               <w:rPr>
                 <w:sz w:val="24"/>
               </w:rPr>
-              <w:t>Pelanggan</w:t>
-            </w:r>
-            <w:r>
-              <w:rPr>
-                <w:spacing w:val="-5"/>
-                <w:sz w:val="24"/>
-              </w:rPr>
-              <w:t xml:space="preserve"> </w:t>
-            </w:r>
-            <w:r>
-              <w:rPr>
-                <w:sz w:val="24"/>
-              </w:rPr>
-              <w:t>bisa</w:t>
-            </w:r>
-            <w:r>
-              <w:rPr>
-                <w:spacing w:val="-9"/>
-                <w:sz w:val="24"/>
-              </w:rPr>
-              <w:t xml:space="preserve"> </w:t>
-            </w:r>
-            <w:r>
-              <w:rPr>
-                <w:sz w:val="24"/>
-              </w:rPr>
               <w:t>melihat</w:t>
             </w:r>
             <w:r>
@@ -12165,32 +10928,6 @@
               <w:rPr>
                 <w:sz w:val="24"/>
               </w:rPr>
-              <w:t>Pelanggan</w:t>
-            </w:r>
-            <w:r>
-              <w:rPr>
-                <w:spacing w:val="-5"/>
-                <w:sz w:val="24"/>
-              </w:rPr>
-              <w:t xml:space="preserve"> </w:t>
-            </w:r>
-            <w:r>
-              <w:rPr>
-                <w:sz w:val="24"/>
-              </w:rPr>
-              <w:t>bisa</w:t>
-            </w:r>
-            <w:r>
-              <w:rPr>
-                <w:spacing w:val="-8"/>
-                <w:sz w:val="24"/>
-              </w:rPr>
-              <w:t xml:space="preserve"> </w:t>
-            </w:r>
-            <w:r>
-              <w:rPr>
-                <w:sz w:val="24"/>
-              </w:rPr>
               <w:t>melihat</w:t>
             </w:r>
             <w:r>
@@ -12324,32 +11061,6 @@
               <w:rPr>
                 <w:sz w:val="24"/>
               </w:rPr>
-              <w:t>Pelanggan</w:t>
-            </w:r>
-            <w:r>
-              <w:rPr>
-                <w:spacing w:val="-7"/>
-                <w:sz w:val="24"/>
-              </w:rPr>
-              <w:t xml:space="preserve"> </w:t>
-            </w:r>
-            <w:r>
-              <w:rPr>
-                <w:sz w:val="24"/>
-              </w:rPr>
-              <w:t>bisa</w:t>
-            </w:r>
-            <w:r>
-              <w:rPr>
-                <w:spacing w:val="-11"/>
-                <w:sz w:val="24"/>
-              </w:rPr>
-              <w:t xml:space="preserve"> </w:t>
-            </w:r>
-            <w:r>
-              <w:rPr>
-                <w:sz w:val="24"/>
-              </w:rPr>
               <w:t>melihat</w:t>
             </w:r>
             <w:r>
@@ -12437,23 +11148,7 @@
                 <w:sz w:val="24"/>
                 <w:lang w:val="en-US"/>
               </w:rPr>
-              <w:t xml:space="preserve"> </w:t>
-            </w:r>
-            <w:proofErr w:type="spellStart"/>
-            <w:r>
-              <w:rPr>
-                <w:sz w:val="24"/>
-                <w:lang w:val="en-US"/>
-              </w:rPr>
-              <w:t>kirim</w:t>
-            </w:r>
-            <w:proofErr w:type="spellEnd"/>
-            <w:r>
-              <w:rPr>
-                <w:sz w:val="24"/>
-                <w:lang w:val="en-US"/>
-              </w:rPr>
-              <w:t xml:space="preserve"> yang </w:t>
+              <w:t xml:space="preserve"> kirim yang </w:t>
             </w:r>
             <w:proofErr w:type="spellStart"/>
             <w:r>
@@ -12567,32 +11262,6 @@
               <w:rPr>
                 <w:sz w:val="24"/>
               </w:rPr>
-              <w:t>Pelanggan</w:t>
-            </w:r>
-            <w:r>
-              <w:rPr>
-                <w:spacing w:val="-4"/>
-                <w:sz w:val="24"/>
-              </w:rPr>
-              <w:t xml:space="preserve"> </w:t>
-            </w:r>
-            <w:r>
-              <w:rPr>
-                <w:sz w:val="24"/>
-              </w:rPr>
-              <w:t>bisa</w:t>
-            </w:r>
-            <w:r>
-              <w:rPr>
-                <w:spacing w:val="-6"/>
-                <w:sz w:val="24"/>
-              </w:rPr>
-              <w:t xml:space="preserve"> </w:t>
-            </w:r>
-            <w:r>
-              <w:rPr>
-                <w:sz w:val="24"/>
-              </w:rPr>
               <w:t>memilih</w:t>
             </w:r>
             <w:r>
@@ -12777,38 +11446,6 @@
                 <w:sz w:val="24"/>
                 <w:lang w:val="en-US"/>
               </w:rPr>
-              <w:t>Pelanggan</w:t>
-            </w:r>
-            <w:proofErr w:type="spellEnd"/>
-            <w:r>
-              <w:rPr>
-                <w:sz w:val="24"/>
-                <w:lang w:val="en-US"/>
-              </w:rPr>
-              <w:t xml:space="preserve"> </w:t>
-            </w:r>
-            <w:proofErr w:type="spellStart"/>
-            <w:r>
-              <w:rPr>
-                <w:sz w:val="24"/>
-                <w:lang w:val="en-US"/>
-              </w:rPr>
-              <w:t>bisa</w:t>
-            </w:r>
-            <w:proofErr w:type="spellEnd"/>
-            <w:r>
-              <w:rPr>
-                <w:sz w:val="24"/>
-                <w:lang w:val="en-US"/>
-              </w:rPr>
-              <w:t xml:space="preserve"> </w:t>
-            </w:r>
-            <w:proofErr w:type="spellStart"/>
-            <w:r>
-              <w:rPr>
-                <w:sz w:val="24"/>
-                <w:lang w:val="en-US"/>
-              </w:rPr>
               <w:t>memilih</w:t>
             </w:r>
             <w:proofErr w:type="spellEnd"/>
@@ -12861,21 +11498,12 @@
                 <w:lang w:val="en-US"/>
               </w:rPr>
             </w:pPr>
-            <w:proofErr w:type="spellStart"/>
             <w:r>
               <w:rPr>
                 <w:sz w:val="24"/>
                 <w:lang w:val="en-US"/>
               </w:rPr>
-              <w:t>Dapat</w:t>
-            </w:r>
-            <w:proofErr w:type="spellEnd"/>
-            <w:r>
-              <w:rPr>
-                <w:sz w:val="24"/>
-                <w:lang w:val="en-US"/>
-              </w:rPr>
-              <w:t xml:space="preserve"> </w:t>
+              <w:t xml:space="preserve">Dapat </w:t>
             </w:r>
             <w:proofErr w:type="spellStart"/>
             <w:r>
@@ -13056,10 +11684,10 @@
           <w:tcPr>
             <w:tcW w:w="2401" w:type="dxa"/>
             <w:tcBorders>
-              <w:top w:val="single" w:color="000000" w:sz="2" w:space="0"/>
-              <w:left w:val="single" w:color="000000" w:sz="2" w:space="0"/>
-              <w:bottom w:val="single" w:color="000000" w:sz="2" w:space="0"/>
-              <w:right w:val="single" w:color="000000" w:sz="2" w:space="0"/>
+              <w:top w:val="single" w:sz="2" w:space="0" w:color="000000"/>
+              <w:left w:val="single" w:sz="2" w:space="0" w:color="000000"/>
+              <w:bottom w:val="single" w:sz="2" w:space="0" w:color="000000"/>
+              <w:right w:val="single" w:sz="2" w:space="0" w:color="000000"/>
             </w:tcBorders>
             <w:vAlign w:val="center"/>
           </w:tcPr>
@@ -13076,20 +11704,7 @@
               <w:rPr>
                 <w:sz w:val="24"/>
               </w:rPr>
-              <w:t>Staff</w:t>
-            </w:r>
-            <w:r>
-              <w:rPr>
-                <w:spacing w:val="-7"/>
-                <w:sz w:val="24"/>
-              </w:rPr>
-              <w:t xml:space="preserve"> </w:t>
-            </w:r>
-            <w:r>
-              <w:rPr>
-                <w:sz w:val="24"/>
-              </w:rPr>
-              <w:t>Ideally</w:t>
+              <w:t>Pelanggan</w:t>
             </w:r>
           </w:p>
         </w:tc>
@@ -13097,10 +11712,10 @@
           <w:tcPr>
             <w:tcW w:w="3716" w:type="dxa"/>
             <w:tcBorders>
-              <w:top w:val="single" w:color="000000" w:sz="2" w:space="0"/>
-              <w:left w:val="single" w:color="000000" w:sz="2" w:space="0"/>
-              <w:bottom w:val="single" w:color="000000" w:sz="2" w:space="0"/>
-              <w:right w:val="single" w:color="000000" w:sz="2" w:space="0"/>
+              <w:top w:val="single" w:sz="2" w:space="0" w:color="000000"/>
+              <w:left w:val="single" w:sz="2" w:space="0" w:color="000000"/>
+              <w:bottom w:val="single" w:sz="2" w:space="0" w:color="000000"/>
+              <w:right w:val="single" w:sz="2" w:space="0" w:color="000000"/>
             </w:tcBorders>
             <w:vAlign w:val="center"/>
           </w:tcPr>
@@ -13118,32 +11733,6 @@
               <w:rPr>
                 <w:sz w:val="24"/>
               </w:rPr>
-              <w:t>Pelanggan</w:t>
-            </w:r>
-            <w:r>
-              <w:rPr>
-                <w:spacing w:val="-3"/>
-                <w:sz w:val="24"/>
-              </w:rPr>
-              <w:t xml:space="preserve"> </w:t>
-            </w:r>
-            <w:r>
-              <w:rPr>
-                <w:sz w:val="24"/>
-              </w:rPr>
-              <w:t>bisa</w:t>
-            </w:r>
-            <w:r>
-              <w:rPr>
-                <w:spacing w:val="-6"/>
-                <w:sz w:val="24"/>
-              </w:rPr>
-              <w:t xml:space="preserve"> </w:t>
-            </w:r>
-            <w:r>
-              <w:rPr>
-                <w:sz w:val="24"/>
-              </w:rPr>
               <w:t>melihat</w:t>
             </w:r>
             <w:r>
@@ -13168,10 +11757,10 @@
           <w:tcPr>
             <w:tcW w:w="2900" w:type="dxa"/>
             <w:tcBorders>
-              <w:top w:val="single" w:color="000000" w:sz="2" w:space="0"/>
-              <w:left w:val="single" w:color="000000" w:sz="2" w:space="0"/>
-              <w:bottom w:val="single" w:color="000000" w:sz="2" w:space="0"/>
-              <w:right w:val="single" w:color="000000" w:sz="2" w:space="0"/>
+              <w:top w:val="single" w:sz="2" w:space="0" w:color="000000"/>
+              <w:left w:val="single" w:sz="2" w:space="0" w:color="000000"/>
+              <w:bottom w:val="single" w:sz="2" w:space="0" w:color="000000"/>
+              <w:right w:val="single" w:sz="2" w:space="0" w:color="000000"/>
             </w:tcBorders>
             <w:vAlign w:val="center"/>
           </w:tcPr>
@@ -13243,10 +11832,10 @@
           <w:tcPr>
             <w:tcW w:w="2401" w:type="dxa"/>
             <w:tcBorders>
-              <w:top w:val="single" w:color="000000" w:sz="2" w:space="0"/>
-              <w:left w:val="single" w:color="000000" w:sz="2" w:space="0"/>
-              <w:bottom w:val="single" w:color="000000" w:sz="2" w:space="0"/>
-              <w:right w:val="single" w:color="000000" w:sz="2" w:space="0"/>
+              <w:top w:val="single" w:sz="2" w:space="0" w:color="000000"/>
+              <w:left w:val="single" w:sz="2" w:space="0" w:color="000000"/>
+              <w:bottom w:val="single" w:sz="2" w:space="0" w:color="000000"/>
+              <w:right w:val="single" w:sz="2" w:space="0" w:color="000000"/>
             </w:tcBorders>
             <w:vAlign w:val="center"/>
           </w:tcPr>
@@ -13264,10 +11853,10 @@
           <w:tcPr>
             <w:tcW w:w="3716" w:type="dxa"/>
             <w:tcBorders>
-              <w:top w:val="single" w:color="000000" w:sz="2" w:space="0"/>
-              <w:left w:val="single" w:color="000000" w:sz="2" w:space="0"/>
-              <w:bottom w:val="single" w:color="000000" w:sz="2" w:space="0"/>
-              <w:right w:val="single" w:color="000000" w:sz="2" w:space="0"/>
+              <w:top w:val="single" w:sz="2" w:space="0" w:color="000000"/>
+              <w:left w:val="single" w:sz="2" w:space="0" w:color="000000"/>
+              <w:bottom w:val="single" w:sz="2" w:space="0" w:color="000000"/>
+              <w:right w:val="single" w:sz="2" w:space="0" w:color="000000"/>
             </w:tcBorders>
             <w:vAlign w:val="center"/>
           </w:tcPr>
@@ -13287,32 +11876,6 @@
               <w:rPr>
                 <w:sz w:val="24"/>
               </w:rPr>
-              <w:t>Pelanggan</w:t>
-            </w:r>
-            <w:r>
-              <w:rPr>
-                <w:spacing w:val="-7"/>
-                <w:sz w:val="24"/>
-              </w:rPr>
-              <w:t xml:space="preserve"> </w:t>
-            </w:r>
-            <w:r>
-              <w:rPr>
-                <w:sz w:val="24"/>
-              </w:rPr>
-              <w:t>bisa</w:t>
-            </w:r>
-            <w:r>
-              <w:rPr>
-                <w:spacing w:val="-9"/>
-                <w:sz w:val="24"/>
-              </w:rPr>
-              <w:t xml:space="preserve"> </w:t>
-            </w:r>
-            <w:r>
-              <w:rPr>
-                <w:sz w:val="24"/>
-              </w:rPr>
               <w:t>me</w:t>
             </w:r>
             <w:proofErr w:type="spellStart"/>
@@ -13345,23 +11908,7 @@
                 <w:sz w:val="24"/>
                 <w:lang w:val="en-US"/>
               </w:rPr>
-              <w:t xml:space="preserve"> </w:t>
-            </w:r>
-            <w:proofErr w:type="spellStart"/>
-            <w:r>
-              <w:rPr>
-                <w:sz w:val="24"/>
-                <w:lang w:val="en-US"/>
-              </w:rPr>
-              <w:t>nomor</w:t>
-            </w:r>
-            <w:proofErr w:type="spellEnd"/>
-            <w:r>
-              <w:rPr>
-                <w:sz w:val="24"/>
-                <w:lang w:val="en-US"/>
-              </w:rPr>
-              <w:t xml:space="preserve"> </w:t>
+              <w:t xml:space="preserve"> nomor </w:t>
             </w:r>
             <w:r>
               <w:rPr>
@@ -13378,10 +11925,10 @@
           <w:tcPr>
             <w:tcW w:w="2900" w:type="dxa"/>
             <w:tcBorders>
-              <w:top w:val="single" w:color="000000" w:sz="2" w:space="0"/>
-              <w:left w:val="single" w:color="000000" w:sz="2" w:space="0"/>
-              <w:bottom w:val="single" w:color="000000" w:sz="2" w:space="0"/>
-              <w:right w:val="single" w:color="000000" w:sz="2" w:space="0"/>
+              <w:top w:val="single" w:sz="2" w:space="0" w:color="000000"/>
+              <w:left w:val="single" w:sz="2" w:space="0" w:color="000000"/>
+              <w:bottom w:val="single" w:sz="2" w:space="0" w:color="000000"/>
+              <w:right w:val="single" w:sz="2" w:space="0" w:color="000000"/>
             </w:tcBorders>
             <w:vAlign w:val="center"/>
           </w:tcPr>
@@ -13395,13 +11942,20 @@
                 <w:lang w:val="en-US"/>
               </w:rPr>
             </w:pPr>
+            <w:r>
+              <w:rPr>
+                <w:sz w:val="24"/>
+                <w:lang w:val="en-US"/>
+              </w:rPr>
+              <w:t xml:space="preserve">Dapat </w:t>
+            </w:r>
             <w:proofErr w:type="spellStart"/>
             <w:r>
               <w:rPr>
                 <w:sz w:val="24"/>
                 <w:lang w:val="en-US"/>
               </w:rPr>
-              <w:t>Dapat</w:t>
+              <w:t>melakukan</w:t>
             </w:r>
             <w:proofErr w:type="spellEnd"/>
             <w:r>
@@ -13417,7 +11971,7 @@
                 <w:sz w:val="24"/>
                 <w:lang w:val="en-US"/>
               </w:rPr>
-              <w:t>melakukan</w:t>
+              <w:t>pembayaran</w:t>
             </w:r>
             <w:proofErr w:type="spellEnd"/>
             <w:r>
@@ -13433,7 +11987,7 @@
                 <w:sz w:val="24"/>
                 <w:lang w:val="en-US"/>
               </w:rPr>
-              <w:t>pembayaran</w:t>
+              <w:t>menggunakan</w:t>
             </w:r>
             <w:proofErr w:type="spellEnd"/>
             <w:r>
@@ -13449,7 +12003,7 @@
                 <w:sz w:val="24"/>
                 <w:lang w:val="en-US"/>
               </w:rPr>
-              <w:t>menggunakan</w:t>
+              <w:t>metode</w:t>
             </w:r>
             <w:proofErr w:type="spellEnd"/>
             <w:r>
@@ -13457,39 +12011,7 @@
                 <w:sz w:val="24"/>
                 <w:lang w:val="en-US"/>
               </w:rPr>
-              <w:t xml:space="preserve"> </w:t>
-            </w:r>
-            <w:proofErr w:type="spellStart"/>
-            <w:r>
-              <w:rPr>
-                <w:sz w:val="24"/>
-                <w:lang w:val="en-US"/>
-              </w:rPr>
-              <w:t>metode</w:t>
-            </w:r>
-            <w:proofErr w:type="spellEnd"/>
-            <w:r>
-              <w:rPr>
-                <w:sz w:val="24"/>
-                <w:lang w:val="en-US"/>
-              </w:rPr>
-              <w:t xml:space="preserve"> </w:t>
-            </w:r>
-            <w:proofErr w:type="spellStart"/>
-            <w:r>
-              <w:rPr>
-                <w:sz w:val="24"/>
-                <w:lang w:val="en-US"/>
-              </w:rPr>
-              <w:t>atau</w:t>
-            </w:r>
-            <w:proofErr w:type="spellEnd"/>
-            <w:r>
-              <w:rPr>
-                <w:sz w:val="24"/>
-                <w:lang w:val="en-US"/>
-              </w:rPr>
-              <w:t xml:space="preserve"> </w:t>
+              <w:t xml:space="preserve"> atau </w:t>
             </w:r>
             <w:r>
               <w:rPr>
@@ -13527,7 +12049,7 @@
           <w:sz w:val="24"/>
         </w:rPr>
         <w:sectPr>
-          <w:pgSz w:w="11910" w:h="16840" w:orient="portrait"/>
+          <w:pgSz w:w="11910" w:h="16840"/>
           <w:pgMar w:top="1420" w:right="1320" w:bottom="280" w:left="1340" w:header="720" w:footer="720" w:gutter="0"/>
           <w:cols w:space="720"/>
         </w:sectPr>
@@ -13538,12 +12060,12 @@
         <w:tblW w:w="0" w:type="auto"/>
         <w:tblInd w:w="110" w:type="dxa"/>
         <w:tblBorders>
-          <w:top w:val="single" w:color="000000" w:sz="2" w:space="0"/>
-          <w:left w:val="single" w:color="000000" w:sz="2" w:space="0"/>
-          <w:bottom w:val="single" w:color="000000" w:sz="2" w:space="0"/>
-          <w:right w:val="single" w:color="000000" w:sz="2" w:space="0"/>
-          <w:insideH w:val="single" w:color="000000" w:sz="2" w:space="0"/>
-          <w:insideV w:val="single" w:color="000000" w:sz="2" w:space="0"/>
+          <w:top w:val="single" w:sz="2" w:space="0" w:color="000000"/>
+          <w:left w:val="single" w:sz="2" w:space="0" w:color="000000"/>
+          <w:bottom w:val="single" w:sz="2" w:space="0" w:color="000000"/>
+          <w:right w:val="single" w:sz="2" w:space="0" w:color="000000"/>
+          <w:insideH w:val="single" w:sz="2" w:space="0" w:color="000000"/>
+          <w:insideV w:val="single" w:sz="2" w:space="0" w:color="000000"/>
         </w:tblBorders>
         <w:tblLayout w:type="fixed"/>
         <w:tblCellMar>
@@ -13567,10 +12089,10 @@
             <w:tcW w:w="9017" w:type="dxa"/>
             <w:gridSpan w:val="4"/>
             <w:tcBorders>
-              <w:top w:val="single" w:color="000000" w:sz="4" w:space="0"/>
-              <w:left w:val="single" w:color="000000" w:sz="4" w:space="0"/>
-              <w:bottom w:val="single" w:color="000000" w:sz="4" w:space="0"/>
-              <w:right w:val="single" w:color="000000" w:sz="4" w:space="0"/>
+              <w:top w:val="single" w:sz="4" w:space="0" w:color="000000"/>
+              <w:left w:val="single" w:sz="4" w:space="0" w:color="000000"/>
+              <w:bottom w:val="single" w:sz="4" w:space="0" w:color="000000"/>
+              <w:right w:val="single" w:sz="4" w:space="0" w:color="000000"/>
             </w:tcBorders>
           </w:tcPr>
           <w:p>
@@ -13626,10 +12148,10 @@
           <w:tcPr>
             <w:tcW w:w="2401" w:type="dxa"/>
             <w:tcBorders>
-              <w:top w:val="single" w:color="000000" w:sz="4" w:space="0"/>
-              <w:left w:val="single" w:color="000000" w:sz="4" w:space="0"/>
-              <w:bottom w:val="single" w:color="000000" w:sz="4" w:space="0"/>
-              <w:right w:val="single" w:color="000000" w:sz="4" w:space="0"/>
+              <w:top w:val="single" w:sz="4" w:space="0" w:color="000000"/>
+              <w:left w:val="single" w:sz="4" w:space="0" w:color="000000"/>
+              <w:bottom w:val="single" w:sz="4" w:space="0" w:color="000000"/>
+              <w:right w:val="single" w:sz="4" w:space="0" w:color="000000"/>
             </w:tcBorders>
           </w:tcPr>
           <w:p>
@@ -13655,10 +12177,10 @@
             <w:tcW w:w="3716" w:type="dxa"/>
             <w:gridSpan w:val="2"/>
             <w:tcBorders>
-              <w:top w:val="single" w:color="000000" w:sz="4" w:space="0"/>
-              <w:left w:val="single" w:color="000000" w:sz="4" w:space="0"/>
-              <w:bottom w:val="single" w:color="000000" w:sz="4" w:space="0"/>
-              <w:right w:val="single" w:color="000000" w:sz="4" w:space="0"/>
+              <w:top w:val="single" w:sz="4" w:space="0" w:color="000000"/>
+              <w:left w:val="single" w:sz="4" w:space="0" w:color="000000"/>
+              <w:bottom w:val="single" w:sz="4" w:space="0" w:color="000000"/>
+              <w:right w:val="single" w:sz="4" w:space="0" w:color="000000"/>
             </w:tcBorders>
           </w:tcPr>
           <w:p>
@@ -13698,10 +12220,10 @@
           <w:tcPr>
             <w:tcW w:w="2900" w:type="dxa"/>
             <w:tcBorders>
-              <w:top w:val="single" w:color="000000" w:sz="4" w:space="0"/>
-              <w:left w:val="single" w:color="000000" w:sz="4" w:space="0"/>
-              <w:bottom w:val="single" w:color="000000" w:sz="4" w:space="0"/>
-              <w:right w:val="single" w:color="000000" w:sz="4" w:space="0"/>
+              <w:top w:val="single" w:sz="4" w:space="0" w:color="000000"/>
+              <w:left w:val="single" w:sz="4" w:space="0" w:color="000000"/>
+              <w:bottom w:val="single" w:sz="4" w:space="0" w:color="000000"/>
+              <w:right w:val="single" w:sz="4" w:space="0" w:color="000000"/>
             </w:tcBorders>
           </w:tcPr>
           <w:p>
@@ -13732,10 +12254,10 @@
           <w:tcPr>
             <w:tcW w:w="2401" w:type="dxa"/>
             <w:tcBorders>
-              <w:top w:val="single" w:color="000000" w:sz="4" w:space="0"/>
-              <w:left w:val="single" w:color="000000" w:sz="4" w:space="0"/>
-              <w:bottom w:val="single" w:color="000000" w:sz="4" w:space="0"/>
-              <w:right w:val="single" w:color="000000" w:sz="4" w:space="0"/>
+              <w:top w:val="single" w:sz="4" w:space="0" w:color="000000"/>
+              <w:left w:val="single" w:sz="4" w:space="0" w:color="000000"/>
+              <w:bottom w:val="single" w:sz="4" w:space="0" w:color="000000"/>
+              <w:right w:val="single" w:sz="4" w:space="0" w:color="000000"/>
             </w:tcBorders>
           </w:tcPr>
           <w:p>
@@ -13772,20 +12294,7 @@
               <w:rPr>
                 <w:sz w:val="24"/>
               </w:rPr>
-              <w:t>Staff</w:t>
-            </w:r>
-            <w:r>
-              <w:rPr>
-                <w:spacing w:val="-7"/>
-                <w:sz w:val="24"/>
-              </w:rPr>
-              <w:t xml:space="preserve"> </w:t>
-            </w:r>
-            <w:r>
-              <w:rPr>
-                <w:sz w:val="24"/>
-              </w:rPr>
-              <w:t>Ideally</w:t>
+              <w:t>Pelanggan</w:t>
             </w:r>
           </w:p>
         </w:tc>
@@ -13794,10 +12303,10 @@
             <w:tcW w:w="3716" w:type="dxa"/>
             <w:gridSpan w:val="2"/>
             <w:tcBorders>
-              <w:top w:val="single" w:color="000000" w:sz="4" w:space="0"/>
-              <w:left w:val="single" w:color="000000" w:sz="4" w:space="0"/>
-              <w:bottom w:val="single" w:color="000000" w:sz="4" w:space="0"/>
-              <w:right w:val="single" w:color="000000" w:sz="4" w:space="0"/>
+              <w:top w:val="single" w:sz="4" w:space="0" w:color="000000"/>
+              <w:left w:val="single" w:sz="4" w:space="0" w:color="000000"/>
+              <w:bottom w:val="single" w:sz="4" w:space="0" w:color="000000"/>
+              <w:right w:val="single" w:sz="4" w:space="0" w:color="000000"/>
             </w:tcBorders>
           </w:tcPr>
           <w:p>
@@ -13809,32 +12318,6 @@
                 <w:sz w:val="24"/>
               </w:rPr>
             </w:pPr>
-            <w:r>
-              <w:rPr>
-                <w:sz w:val="24"/>
-              </w:rPr>
-              <w:t>Pelanggan</w:t>
-            </w:r>
-            <w:r>
-              <w:rPr>
-                <w:spacing w:val="-9"/>
-                <w:sz w:val="24"/>
-              </w:rPr>
-              <w:t xml:space="preserve"> </w:t>
-            </w:r>
-            <w:r>
-              <w:rPr>
-                <w:sz w:val="24"/>
-              </w:rPr>
-              <w:t>bisa</w:t>
-            </w:r>
-            <w:r>
-              <w:rPr>
-                <w:spacing w:val="-11"/>
-                <w:sz w:val="24"/>
-              </w:rPr>
-              <w:t xml:space="preserve"> </w:t>
-            </w:r>
             <w:r>
               <w:rPr>
                 <w:sz w:val="24"/>
@@ -13974,13 +12457,7 @@
               <w:rPr>
                 <w:sz w:val="24"/>
               </w:rPr>
-              <w:t>P</w:t>
-            </w:r>
-            <w:r>
-              <w:rPr>
-                <w:sz w:val="24"/>
-              </w:rPr>
-              <w:t>esanan</w:t>
+              <w:t>Pesanan</w:t>
             </w:r>
             <w:r>
               <w:rPr>
@@ -14037,10 +12514,10 @@
           <w:tcPr>
             <w:tcW w:w="2900" w:type="dxa"/>
             <w:tcBorders>
-              <w:top w:val="single" w:color="000000" w:sz="4" w:space="0"/>
-              <w:left w:val="single" w:color="000000" w:sz="4" w:space="0"/>
-              <w:bottom w:val="single" w:color="000000" w:sz="4" w:space="0"/>
-              <w:right w:val="single" w:color="000000" w:sz="4" w:space="0"/>
+              <w:top w:val="single" w:sz="4" w:space="0" w:color="000000"/>
+              <w:left w:val="single" w:sz="4" w:space="0" w:color="000000"/>
+              <w:bottom w:val="single" w:sz="4" w:space="0" w:color="000000"/>
+              <w:right w:val="single" w:sz="4" w:space="0" w:color="000000"/>
             </w:tcBorders>
             <w:vAlign w:val="center"/>
           </w:tcPr>
@@ -14131,10 +12608,10 @@
           <w:tcPr>
             <w:tcW w:w="2401" w:type="dxa"/>
             <w:tcBorders>
-              <w:top w:val="single" w:color="000000" w:sz="4" w:space="0"/>
-              <w:left w:val="single" w:color="000000" w:sz="4" w:space="0"/>
-              <w:bottom w:val="single" w:color="000000" w:sz="4" w:space="0"/>
-              <w:right w:val="single" w:color="000000" w:sz="4" w:space="0"/>
+              <w:top w:val="single" w:sz="4" w:space="0" w:color="000000"/>
+              <w:left w:val="single" w:sz="4" w:space="0" w:color="000000"/>
+              <w:bottom w:val="single" w:sz="4" w:space="0" w:color="000000"/>
+              <w:right w:val="single" w:sz="4" w:space="0" w:color="000000"/>
             </w:tcBorders>
           </w:tcPr>
           <w:p>
@@ -14153,10 +12630,10 @@
             <w:tcW w:w="3716" w:type="dxa"/>
             <w:gridSpan w:val="2"/>
             <w:tcBorders>
-              <w:top w:val="single" w:color="000000" w:sz="4" w:space="0"/>
-              <w:left w:val="single" w:color="000000" w:sz="4" w:space="0"/>
-              <w:bottom w:val="single" w:color="000000" w:sz="4" w:space="0"/>
-              <w:right w:val="single" w:color="000000" w:sz="4" w:space="0"/>
+              <w:top w:val="single" w:sz="4" w:space="0" w:color="000000"/>
+              <w:left w:val="single" w:sz="4" w:space="0" w:color="000000"/>
+              <w:bottom w:val="single" w:sz="4" w:space="0" w:color="000000"/>
+              <w:right w:val="single" w:sz="4" w:space="0" w:color="000000"/>
             </w:tcBorders>
             <w:vAlign w:val="center"/>
           </w:tcPr>
@@ -14172,32 +12649,6 @@
               <w:rPr>
                 <w:sz w:val="24"/>
               </w:rPr>
-              <w:t>Pelanggan</w:t>
-            </w:r>
-            <w:r>
-              <w:rPr>
-                <w:spacing w:val="-5"/>
-                <w:sz w:val="24"/>
-              </w:rPr>
-              <w:t xml:space="preserve"> </w:t>
-            </w:r>
-            <w:r>
-              <w:rPr>
-                <w:sz w:val="24"/>
-              </w:rPr>
-              <w:t>bisa</w:t>
-            </w:r>
-            <w:r>
-              <w:rPr>
-                <w:spacing w:val="-7"/>
-                <w:sz w:val="24"/>
-              </w:rPr>
-              <w:t xml:space="preserve"> </w:t>
-            </w:r>
-            <w:r>
-              <w:rPr>
-                <w:sz w:val="24"/>
-              </w:rPr>
               <w:t>melihat</w:t>
             </w:r>
             <w:r>
@@ -14235,10 +12686,10 @@
           <w:tcPr>
             <w:tcW w:w="2900" w:type="dxa"/>
             <w:tcBorders>
-              <w:top w:val="single" w:color="000000" w:sz="4" w:space="0"/>
-              <w:left w:val="single" w:color="000000" w:sz="4" w:space="0"/>
-              <w:bottom w:val="single" w:color="000000" w:sz="4" w:space="0"/>
-              <w:right w:val="single" w:color="000000" w:sz="4" w:space="0"/>
+              <w:top w:val="single" w:sz="4" w:space="0" w:color="000000"/>
+              <w:left w:val="single" w:sz="4" w:space="0" w:color="000000"/>
+              <w:bottom w:val="single" w:sz="4" w:space="0" w:color="000000"/>
+              <w:right w:val="single" w:sz="4" w:space="0" w:color="000000"/>
             </w:tcBorders>
             <w:vAlign w:val="center"/>
           </w:tcPr>
@@ -14311,10 +12762,10 @@
           <w:tcPr>
             <w:tcW w:w="2401" w:type="dxa"/>
             <w:tcBorders>
-              <w:top w:val="single" w:color="000000" w:sz="4" w:space="0"/>
-              <w:left w:val="single" w:color="000000" w:sz="4" w:space="0"/>
-              <w:bottom w:val="single" w:color="000000" w:sz="4" w:space="0"/>
-              <w:right w:val="single" w:color="000000" w:sz="4" w:space="0"/>
+              <w:top w:val="single" w:sz="4" w:space="0" w:color="000000"/>
+              <w:left w:val="single" w:sz="4" w:space="0" w:color="000000"/>
+              <w:bottom w:val="single" w:sz="4" w:space="0" w:color="000000"/>
+              <w:right w:val="single" w:sz="4" w:space="0" w:color="000000"/>
             </w:tcBorders>
           </w:tcPr>
           <w:p>
@@ -14333,10 +12784,10 @@
             <w:tcW w:w="3716" w:type="dxa"/>
             <w:gridSpan w:val="2"/>
             <w:tcBorders>
-              <w:top w:val="single" w:color="000000" w:sz="4" w:space="0"/>
-              <w:left w:val="single" w:color="000000" w:sz="4" w:space="0"/>
-              <w:bottom w:val="single" w:color="000000" w:sz="4" w:space="0"/>
-              <w:right w:val="single" w:color="000000" w:sz="4" w:space="0"/>
+              <w:top w:val="single" w:sz="4" w:space="0" w:color="000000"/>
+              <w:left w:val="single" w:sz="4" w:space="0" w:color="000000"/>
+              <w:bottom w:val="single" w:sz="4" w:space="0" w:color="000000"/>
+              <w:right w:val="single" w:sz="4" w:space="0" w:color="000000"/>
             </w:tcBorders>
           </w:tcPr>
           <w:p>
@@ -14351,7 +12802,7 @@
               <w:rPr>
                 <w:sz w:val="24"/>
               </w:rPr>
-              <w:t>Pelanggan bisa melakukan</w:t>
+              <w:t>melakukan</w:t>
             </w:r>
             <w:r>
               <w:rPr>
@@ -14399,10 +12850,10 @@
           <w:tcPr>
             <w:tcW w:w="2900" w:type="dxa"/>
             <w:tcBorders>
-              <w:top w:val="single" w:color="000000" w:sz="4" w:space="0"/>
-              <w:left w:val="single" w:color="000000" w:sz="4" w:space="0"/>
-              <w:bottom w:val="single" w:color="000000" w:sz="4" w:space="0"/>
-              <w:right w:val="single" w:color="000000" w:sz="4" w:space="0"/>
+              <w:top w:val="single" w:sz="4" w:space="0" w:color="000000"/>
+              <w:left w:val="single" w:sz="4" w:space="0" w:color="000000"/>
+              <w:bottom w:val="single" w:sz="4" w:space="0" w:color="000000"/>
+              <w:right w:val="single" w:sz="4" w:space="0" w:color="000000"/>
             </w:tcBorders>
           </w:tcPr>
           <w:p>
@@ -14457,10 +12908,10 @@
           <w:tcPr>
             <w:tcW w:w="2401" w:type="dxa"/>
             <w:tcBorders>
-              <w:top w:val="single" w:color="000000" w:sz="4" w:space="0"/>
-              <w:left w:val="single" w:color="000000" w:sz="4" w:space="0"/>
-              <w:bottom w:val="single" w:color="000000" w:sz="4" w:space="0"/>
-              <w:right w:val="single" w:color="000000" w:sz="4" w:space="0"/>
+              <w:top w:val="single" w:sz="4" w:space="0" w:color="000000"/>
+              <w:left w:val="single" w:sz="4" w:space="0" w:color="000000"/>
+              <w:bottom w:val="single" w:sz="4" w:space="0" w:color="000000"/>
+              <w:right w:val="single" w:sz="4" w:space="0" w:color="000000"/>
             </w:tcBorders>
           </w:tcPr>
           <w:p>
@@ -14479,10 +12930,10 @@
             <w:tcW w:w="3716" w:type="dxa"/>
             <w:gridSpan w:val="2"/>
             <w:tcBorders>
-              <w:top w:val="single" w:color="000000" w:sz="4" w:space="0"/>
-              <w:left w:val="single" w:color="000000" w:sz="4" w:space="0"/>
-              <w:bottom w:val="single" w:color="000000" w:sz="4" w:space="0"/>
-              <w:right w:val="single" w:color="000000" w:sz="4" w:space="0"/>
+              <w:top w:val="single" w:sz="4" w:space="0" w:color="000000"/>
+              <w:left w:val="single" w:sz="4" w:space="0" w:color="000000"/>
+              <w:bottom w:val="single" w:sz="4" w:space="0" w:color="000000"/>
+              <w:right w:val="single" w:sz="4" w:space="0" w:color="000000"/>
             </w:tcBorders>
           </w:tcPr>
           <w:p>
@@ -14498,32 +12949,6 @@
               <w:rPr>
                 <w:sz w:val="24"/>
               </w:rPr>
-              <w:t>Pelanggan</w:t>
-            </w:r>
-            <w:r>
-              <w:rPr>
-                <w:spacing w:val="-6"/>
-                <w:sz w:val="24"/>
-              </w:rPr>
-              <w:t xml:space="preserve"> </w:t>
-            </w:r>
-            <w:r>
-              <w:rPr>
-                <w:sz w:val="24"/>
-              </w:rPr>
-              <w:t>bisa</w:t>
-            </w:r>
-            <w:r>
-              <w:rPr>
-                <w:spacing w:val="-8"/>
-                <w:sz w:val="24"/>
-              </w:rPr>
-              <w:t xml:space="preserve"> </w:t>
-            </w:r>
-            <w:r>
-              <w:rPr>
-                <w:sz w:val="24"/>
-              </w:rPr>
               <w:t>mengisi</w:t>
             </w:r>
             <w:r>
@@ -14558,10 +12983,10 @@
           <w:tcPr>
             <w:tcW w:w="2900" w:type="dxa"/>
             <w:tcBorders>
-              <w:top w:val="single" w:color="000000" w:sz="4" w:space="0"/>
-              <w:left w:val="single" w:color="000000" w:sz="4" w:space="0"/>
-              <w:bottom w:val="single" w:color="000000" w:sz="4" w:space="0"/>
-              <w:right w:val="single" w:color="000000" w:sz="4" w:space="0"/>
+              <w:top w:val="single" w:sz="4" w:space="0" w:color="000000"/>
+              <w:left w:val="single" w:sz="4" w:space="0" w:color="000000"/>
+              <w:bottom w:val="single" w:sz="4" w:space="0" w:color="000000"/>
+              <w:right w:val="single" w:sz="4" w:space="0" w:color="000000"/>
             </w:tcBorders>
           </w:tcPr>
           <w:p>
@@ -14721,10 +13146,10 @@
             <w:tcW w:w="9017" w:type="dxa"/>
             <w:gridSpan w:val="4"/>
             <w:tcBorders>
-              <w:top w:val="single" w:color="000000" w:sz="4" w:space="0"/>
-              <w:left w:val="single" w:color="000000" w:sz="4" w:space="0"/>
-              <w:bottom w:val="single" w:color="000000" w:sz="4" w:space="0"/>
-              <w:right w:val="single" w:color="000000" w:sz="4" w:space="0"/>
+              <w:top w:val="single" w:sz="4" w:space="0" w:color="000000"/>
+              <w:left w:val="single" w:sz="4" w:space="0" w:color="000000"/>
+              <w:bottom w:val="single" w:sz="4" w:space="0" w:color="000000"/>
+              <w:right w:val="single" w:sz="4" w:space="0" w:color="000000"/>
             </w:tcBorders>
           </w:tcPr>
           <w:p>
@@ -14805,10 +13230,10 @@
           <w:tcPr>
             <w:tcW w:w="2401" w:type="dxa"/>
             <w:tcBorders>
-              <w:top w:val="single" w:color="000000" w:sz="4" w:space="0"/>
-              <w:left w:val="single" w:color="000000" w:sz="4" w:space="0"/>
-              <w:bottom w:val="single" w:color="000000" w:sz="4" w:space="0"/>
-              <w:right w:val="single" w:color="000000" w:sz="4" w:space="0"/>
+              <w:top w:val="single" w:sz="4" w:space="0" w:color="000000"/>
+              <w:left w:val="single" w:sz="4" w:space="0" w:color="000000"/>
+              <w:bottom w:val="single" w:sz="4" w:space="0" w:color="000000"/>
+              <w:right w:val="single" w:sz="4" w:space="0" w:color="000000"/>
             </w:tcBorders>
           </w:tcPr>
           <w:p>
@@ -14834,10 +13259,10 @@
             <w:tcW w:w="3716" w:type="dxa"/>
             <w:gridSpan w:val="2"/>
             <w:tcBorders>
-              <w:top w:val="single" w:color="000000" w:sz="4" w:space="0"/>
-              <w:left w:val="single" w:color="000000" w:sz="4" w:space="0"/>
-              <w:bottom w:val="single" w:color="000000" w:sz="4" w:space="0"/>
-              <w:right w:val="single" w:color="000000" w:sz="4" w:space="0"/>
+              <w:top w:val="single" w:sz="4" w:space="0" w:color="000000"/>
+              <w:left w:val="single" w:sz="4" w:space="0" w:color="000000"/>
+              <w:bottom w:val="single" w:sz="4" w:space="0" w:color="000000"/>
+              <w:right w:val="single" w:sz="4" w:space="0" w:color="000000"/>
             </w:tcBorders>
           </w:tcPr>
           <w:p>
@@ -14877,10 +13302,10 @@
           <w:tcPr>
             <w:tcW w:w="2900" w:type="dxa"/>
             <w:tcBorders>
-              <w:top w:val="single" w:color="000000" w:sz="4" w:space="0"/>
-              <w:left w:val="single" w:color="000000" w:sz="4" w:space="0"/>
-              <w:bottom w:val="single" w:color="000000" w:sz="4" w:space="0"/>
-              <w:right w:val="single" w:color="000000" w:sz="4" w:space="0"/>
+              <w:top w:val="single" w:sz="4" w:space="0" w:color="000000"/>
+              <w:left w:val="single" w:sz="4" w:space="0" w:color="000000"/>
+              <w:bottom w:val="single" w:sz="4" w:space="0" w:color="000000"/>
+              <w:right w:val="single" w:sz="4" w:space="0" w:color="000000"/>
             </w:tcBorders>
           </w:tcPr>
           <w:p>
@@ -14911,10 +13336,10 @@
           <w:tcPr>
             <w:tcW w:w="2401" w:type="dxa"/>
             <w:tcBorders>
-              <w:top w:val="single" w:color="000000" w:sz="4" w:space="0"/>
-              <w:left w:val="single" w:color="000000" w:sz="4" w:space="0"/>
-              <w:bottom w:val="single" w:color="000000" w:sz="4" w:space="0"/>
-              <w:right w:val="single" w:color="000000" w:sz="4" w:space="0"/>
+              <w:top w:val="single" w:sz="4" w:space="0" w:color="000000"/>
+              <w:left w:val="single" w:sz="4" w:space="0" w:color="000000"/>
+              <w:bottom w:val="single" w:sz="4" w:space="0" w:color="000000"/>
+              <w:right w:val="single" w:sz="4" w:space="0" w:color="000000"/>
             </w:tcBorders>
           </w:tcPr>
           <w:p>
@@ -14939,20 +13364,7 @@
               <w:rPr>
                 <w:sz w:val="24"/>
               </w:rPr>
-              <w:t>Staff</w:t>
-            </w:r>
-            <w:r>
-              <w:rPr>
-                <w:spacing w:val="-7"/>
-                <w:sz w:val="24"/>
-              </w:rPr>
-              <w:t xml:space="preserve"> </w:t>
-            </w:r>
-            <w:r>
-              <w:rPr>
-                <w:sz w:val="24"/>
-              </w:rPr>
-              <w:t>Ideally</w:t>
+              <w:t>Pelanggan</w:t>
             </w:r>
           </w:p>
         </w:tc>
@@ -14961,10 +13373,10 @@
             <w:tcW w:w="3716" w:type="dxa"/>
             <w:gridSpan w:val="2"/>
             <w:tcBorders>
-              <w:top w:val="single" w:color="000000" w:sz="4" w:space="0"/>
-              <w:left w:val="single" w:color="000000" w:sz="4" w:space="0"/>
-              <w:bottom w:val="single" w:color="000000" w:sz="4" w:space="0"/>
-              <w:right w:val="single" w:color="000000" w:sz="4" w:space="0"/>
+              <w:top w:val="single" w:sz="4" w:space="0" w:color="000000"/>
+              <w:left w:val="single" w:sz="4" w:space="0" w:color="000000"/>
+              <w:bottom w:val="single" w:sz="4" w:space="0" w:color="000000"/>
+              <w:right w:val="single" w:sz="4" w:space="0" w:color="000000"/>
             </w:tcBorders>
           </w:tcPr>
           <w:p>
@@ -14990,32 +13402,6 @@
               <w:rPr>
                 <w:sz w:val="24"/>
               </w:rPr>
-              <w:t>Pelanggan</w:t>
-            </w:r>
-            <w:r>
-              <w:rPr>
-                <w:spacing w:val="-4"/>
-                <w:sz w:val="24"/>
-              </w:rPr>
-              <w:t xml:space="preserve"> </w:t>
-            </w:r>
-            <w:r>
-              <w:rPr>
-                <w:sz w:val="24"/>
-              </w:rPr>
-              <w:t>bisa</w:t>
-            </w:r>
-            <w:r>
-              <w:rPr>
-                <w:spacing w:val="-5"/>
-                <w:sz w:val="24"/>
-              </w:rPr>
-              <w:t xml:space="preserve"> </w:t>
-            </w:r>
-            <w:r>
-              <w:rPr>
-                <w:sz w:val="24"/>
-              </w:rPr>
               <w:t>memiliki</w:t>
             </w:r>
             <w:r>
@@ -15040,10 +13426,10 @@
           <w:tcPr>
             <w:tcW w:w="2900" w:type="dxa"/>
             <w:tcBorders>
-              <w:top w:val="single" w:color="000000" w:sz="4" w:space="0"/>
-              <w:left w:val="single" w:color="000000" w:sz="4" w:space="0"/>
-              <w:bottom w:val="single" w:color="000000" w:sz="4" w:space="0"/>
-              <w:right w:val="single" w:color="000000" w:sz="4" w:space="0"/>
+              <w:top w:val="single" w:sz="4" w:space="0" w:color="000000"/>
+              <w:left w:val="single" w:sz="4" w:space="0" w:color="000000"/>
+              <w:bottom w:val="single" w:sz="4" w:space="0" w:color="000000"/>
+              <w:right w:val="single" w:sz="4" w:space="0" w:color="000000"/>
             </w:tcBorders>
           </w:tcPr>
           <w:p>
@@ -15111,10 +13497,10 @@
           <w:tcPr>
             <w:tcW w:w="2401" w:type="dxa"/>
             <w:tcBorders>
-              <w:top w:val="single" w:color="000000" w:sz="4" w:space="0"/>
-              <w:left w:val="single" w:color="000000" w:sz="4" w:space="0"/>
-              <w:bottom w:val="single" w:color="000000" w:sz="4" w:space="0"/>
-              <w:right w:val="single" w:color="000000" w:sz="4" w:space="0"/>
+              <w:top w:val="single" w:sz="4" w:space="0" w:color="000000"/>
+              <w:left w:val="single" w:sz="4" w:space="0" w:color="000000"/>
+              <w:bottom w:val="single" w:sz="4" w:space="0" w:color="000000"/>
+              <w:right w:val="single" w:sz="4" w:space="0" w:color="000000"/>
             </w:tcBorders>
           </w:tcPr>
           <w:p>
@@ -15133,10 +13519,10 @@
             <w:tcW w:w="3716" w:type="dxa"/>
             <w:gridSpan w:val="2"/>
             <w:tcBorders>
-              <w:top w:val="single" w:color="000000" w:sz="4" w:space="0"/>
-              <w:left w:val="single" w:color="000000" w:sz="4" w:space="0"/>
-              <w:bottom w:val="single" w:color="000000" w:sz="4" w:space="0"/>
-              <w:right w:val="single" w:color="000000" w:sz="4" w:space="0"/>
+              <w:top w:val="single" w:sz="4" w:space="0" w:color="000000"/>
+              <w:left w:val="single" w:sz="4" w:space="0" w:color="000000"/>
+              <w:bottom w:val="single" w:sz="4" w:space="0" w:color="000000"/>
+              <w:right w:val="single" w:sz="4" w:space="0" w:color="000000"/>
             </w:tcBorders>
           </w:tcPr>
           <w:p>
@@ -15147,32 +13533,6 @@
                 <w:sz w:val="24"/>
               </w:rPr>
             </w:pPr>
-            <w:r>
-              <w:rPr>
-                <w:sz w:val="24"/>
-              </w:rPr>
-              <w:t>Pelanggan</w:t>
-            </w:r>
-            <w:r>
-              <w:rPr>
-                <w:spacing w:val="-3"/>
-                <w:sz w:val="24"/>
-              </w:rPr>
-              <w:t xml:space="preserve"> </w:t>
-            </w:r>
-            <w:r>
-              <w:rPr>
-                <w:sz w:val="24"/>
-              </w:rPr>
-              <w:t>bisa</w:t>
-            </w:r>
-            <w:r>
-              <w:rPr>
-                <w:spacing w:val="-4"/>
-                <w:sz w:val="24"/>
-              </w:rPr>
-              <w:t xml:space="preserve"> </w:t>
-            </w:r>
             <w:r>
               <w:rPr>
                 <w:sz w:val="24"/>
@@ -15226,10 +13586,10 @@
           <w:tcPr>
             <w:tcW w:w="2900" w:type="dxa"/>
             <w:tcBorders>
-              <w:top w:val="single" w:color="000000" w:sz="4" w:space="0"/>
-              <w:left w:val="single" w:color="000000" w:sz="4" w:space="0"/>
-              <w:bottom w:val="single" w:color="000000" w:sz="4" w:space="0"/>
-              <w:right w:val="single" w:color="000000" w:sz="4" w:space="0"/>
+              <w:top w:val="single" w:sz="4" w:space="0" w:color="000000"/>
+              <w:left w:val="single" w:sz="4" w:space="0" w:color="000000"/>
+              <w:bottom w:val="single" w:sz="4" w:space="0" w:color="000000"/>
+              <w:right w:val="single" w:sz="4" w:space="0" w:color="000000"/>
             </w:tcBorders>
           </w:tcPr>
           <w:p>
@@ -15255,21 +13615,12 @@
               </w:rPr>
               <w:t xml:space="preserve"> </w:t>
             </w:r>
-            <w:proofErr w:type="spellStart"/>
             <w:r>
               <w:rPr>
                 <w:sz w:val="24"/>
                 <w:lang w:val="en-US"/>
               </w:rPr>
-              <w:t>masuk</w:t>
-            </w:r>
-            <w:proofErr w:type="spellEnd"/>
-            <w:r>
-              <w:rPr>
-                <w:sz w:val="24"/>
-                <w:lang w:val="en-US"/>
-              </w:rPr>
-              <w:t xml:space="preserve"> </w:t>
+              <w:t xml:space="preserve">masuk </w:t>
             </w:r>
             <w:proofErr w:type="spellStart"/>
             <w:r>
@@ -15307,10 +13658,10 @@
           <w:tcPr>
             <w:tcW w:w="2401" w:type="dxa"/>
             <w:tcBorders>
-              <w:top w:val="single" w:color="000000" w:sz="4" w:space="0"/>
-              <w:left w:val="single" w:color="000000" w:sz="4" w:space="0"/>
-              <w:bottom w:val="single" w:color="000000" w:sz="4" w:space="0"/>
-              <w:right w:val="single" w:color="000000" w:sz="4" w:space="0"/>
+              <w:top w:val="single" w:sz="4" w:space="0" w:color="000000"/>
+              <w:left w:val="single" w:sz="4" w:space="0" w:color="000000"/>
+              <w:bottom w:val="single" w:sz="4" w:space="0" w:color="000000"/>
+              <w:right w:val="single" w:sz="4" w:space="0" w:color="000000"/>
             </w:tcBorders>
           </w:tcPr>
           <w:p>
@@ -15329,10 +13680,10 @@
             <w:tcW w:w="3716" w:type="dxa"/>
             <w:gridSpan w:val="2"/>
             <w:tcBorders>
-              <w:top w:val="single" w:color="000000" w:sz="4" w:space="0"/>
-              <w:left w:val="single" w:color="000000" w:sz="4" w:space="0"/>
-              <w:bottom w:val="single" w:color="000000" w:sz="4" w:space="0"/>
-              <w:right w:val="single" w:color="000000" w:sz="4" w:space="0"/>
+              <w:top w:val="single" w:sz="4" w:space="0" w:color="000000"/>
+              <w:left w:val="single" w:sz="4" w:space="0" w:color="000000"/>
+              <w:bottom w:val="single" w:sz="4" w:space="0" w:color="000000"/>
+              <w:right w:val="single" w:sz="4" w:space="0" w:color="000000"/>
             </w:tcBorders>
           </w:tcPr>
           <w:p>
@@ -15343,32 +13694,6 @@
                 <w:sz w:val="24"/>
               </w:rPr>
             </w:pPr>
-            <w:r>
-              <w:rPr>
-                <w:sz w:val="24"/>
-              </w:rPr>
-              <w:t>Pelanggan</w:t>
-            </w:r>
-            <w:r>
-              <w:rPr>
-                <w:spacing w:val="-4"/>
-                <w:sz w:val="24"/>
-              </w:rPr>
-              <w:t xml:space="preserve"> </w:t>
-            </w:r>
-            <w:r>
-              <w:rPr>
-                <w:sz w:val="24"/>
-              </w:rPr>
-              <w:t>bisa</w:t>
-            </w:r>
-            <w:r>
-              <w:rPr>
-                <w:spacing w:val="-7"/>
-                <w:sz w:val="24"/>
-              </w:rPr>
-              <w:t xml:space="preserve"> </w:t>
-            </w:r>
             <w:r>
               <w:rPr>
                 <w:sz w:val="24"/>
@@ -15409,10 +13734,10 @@
           <w:tcPr>
             <w:tcW w:w="2900" w:type="dxa"/>
             <w:tcBorders>
-              <w:top w:val="single" w:color="000000" w:sz="4" w:space="0"/>
-              <w:left w:val="single" w:color="000000" w:sz="4" w:space="0"/>
-              <w:bottom w:val="single" w:color="000000" w:sz="4" w:space="0"/>
-              <w:right w:val="single" w:color="000000" w:sz="4" w:space="0"/>
+              <w:top w:val="single" w:sz="4" w:space="0" w:color="000000"/>
+              <w:left w:val="single" w:sz="4" w:space="0" w:color="000000"/>
+              <w:bottom w:val="single" w:sz="4" w:space="0" w:color="000000"/>
+              <w:right w:val="single" w:sz="4" w:space="0" w:color="000000"/>
             </w:tcBorders>
           </w:tcPr>
           <w:p>
@@ -15503,10 +13828,10 @@
           <w:tcPr>
             <w:tcW w:w="2401" w:type="dxa"/>
             <w:tcBorders>
-              <w:top w:val="single" w:color="000000" w:sz="4" w:space="0"/>
-              <w:left w:val="single" w:color="000000" w:sz="4" w:space="0"/>
-              <w:bottom w:val="single" w:color="000000" w:sz="4" w:space="0"/>
-              <w:right w:val="single" w:color="000000" w:sz="4" w:space="0"/>
+              <w:top w:val="single" w:sz="4" w:space="0" w:color="000000"/>
+              <w:left w:val="single" w:sz="4" w:space="0" w:color="000000"/>
+              <w:bottom w:val="single" w:sz="4" w:space="0" w:color="000000"/>
+              <w:right w:val="single" w:sz="4" w:space="0" w:color="000000"/>
             </w:tcBorders>
           </w:tcPr>
           <w:p>
@@ -15525,10 +13850,10 @@
             <w:tcW w:w="3716" w:type="dxa"/>
             <w:gridSpan w:val="2"/>
             <w:tcBorders>
-              <w:top w:val="single" w:color="000000" w:sz="4" w:space="0"/>
-              <w:left w:val="single" w:color="000000" w:sz="4" w:space="0"/>
-              <w:bottom w:val="single" w:color="000000" w:sz="4" w:space="0"/>
-              <w:right w:val="single" w:color="000000" w:sz="4" w:space="0"/>
+              <w:top w:val="single" w:sz="4" w:space="0" w:color="000000"/>
+              <w:left w:val="single" w:sz="4" w:space="0" w:color="000000"/>
+              <w:bottom w:val="single" w:sz="4" w:space="0" w:color="000000"/>
+              <w:right w:val="single" w:sz="4" w:space="0" w:color="000000"/>
             </w:tcBorders>
           </w:tcPr>
           <w:p>
@@ -15553,32 +13878,6 @@
               <w:rPr>
                 <w:sz w:val="24"/>
               </w:rPr>
-              <w:t>Pelanggan</w:t>
-            </w:r>
-            <w:r>
-              <w:rPr>
-                <w:spacing w:val="-3"/>
-                <w:sz w:val="24"/>
-              </w:rPr>
-              <w:t xml:space="preserve"> </w:t>
-            </w:r>
-            <w:r>
-              <w:rPr>
-                <w:sz w:val="24"/>
-              </w:rPr>
-              <w:t>bisa</w:t>
-            </w:r>
-            <w:r>
-              <w:rPr>
-                <w:spacing w:val="-5"/>
-                <w:sz w:val="24"/>
-              </w:rPr>
-              <w:t xml:space="preserve"> </w:t>
-            </w:r>
-            <w:r>
-              <w:rPr>
-                <w:sz w:val="24"/>
-              </w:rPr>
               <w:t>membuat</w:t>
             </w:r>
             <w:r>
@@ -15613,10 +13912,10 @@
           <w:tcPr>
             <w:tcW w:w="2900" w:type="dxa"/>
             <w:tcBorders>
-              <w:top w:val="single" w:color="000000" w:sz="4" w:space="0"/>
-              <w:left w:val="single" w:color="000000" w:sz="4" w:space="0"/>
-              <w:bottom w:val="single" w:color="000000" w:sz="4" w:space="0"/>
-              <w:right w:val="single" w:color="000000" w:sz="4" w:space="0"/>
+              <w:top w:val="single" w:sz="4" w:space="0" w:color="000000"/>
+              <w:left w:val="single" w:sz="4" w:space="0" w:color="000000"/>
+              <w:bottom w:val="single" w:sz="4" w:space="0" w:color="000000"/>
+              <w:right w:val="single" w:sz="4" w:space="0" w:color="000000"/>
             </w:tcBorders>
           </w:tcPr>
           <w:p>
@@ -15684,10 +13983,10 @@
           <w:tcPr>
             <w:tcW w:w="2401" w:type="dxa"/>
             <w:tcBorders>
-              <w:top w:val="single" w:color="000000" w:sz="4" w:space="0"/>
-              <w:left w:val="single" w:color="000000" w:sz="4" w:space="0"/>
-              <w:bottom w:val="single" w:color="000000" w:sz="4" w:space="0"/>
-              <w:right w:val="single" w:color="000000" w:sz="4" w:space="0"/>
+              <w:top w:val="single" w:sz="4" w:space="0" w:color="000000"/>
+              <w:left w:val="single" w:sz="4" w:space="0" w:color="000000"/>
+              <w:bottom w:val="single" w:sz="4" w:space="0" w:color="000000"/>
+              <w:right w:val="single" w:sz="4" w:space="0" w:color="000000"/>
             </w:tcBorders>
           </w:tcPr>
           <w:p>
@@ -15706,10 +14005,10 @@
             <w:tcW w:w="3716" w:type="dxa"/>
             <w:gridSpan w:val="2"/>
             <w:tcBorders>
-              <w:top w:val="single" w:color="000000" w:sz="4" w:space="0"/>
-              <w:left w:val="single" w:color="000000" w:sz="4" w:space="0"/>
-              <w:bottom w:val="single" w:color="000000" w:sz="4" w:space="0"/>
-              <w:right w:val="single" w:color="000000" w:sz="4" w:space="0"/>
+              <w:top w:val="single" w:sz="4" w:space="0" w:color="000000"/>
+              <w:left w:val="single" w:sz="4" w:space="0" w:color="000000"/>
+              <w:bottom w:val="single" w:sz="4" w:space="0" w:color="000000"/>
+              <w:right w:val="single" w:sz="4" w:space="0" w:color="000000"/>
             </w:tcBorders>
           </w:tcPr>
           <w:p>
@@ -15720,32 +14019,6 @@
                 <w:sz w:val="24"/>
               </w:rPr>
             </w:pPr>
-            <w:r>
-              <w:rPr>
-                <w:sz w:val="24"/>
-              </w:rPr>
-              <w:t>Pelanggan</w:t>
-            </w:r>
-            <w:r>
-              <w:rPr>
-                <w:spacing w:val="-3"/>
-                <w:sz w:val="24"/>
-              </w:rPr>
-              <w:t xml:space="preserve"> </w:t>
-            </w:r>
-            <w:r>
-              <w:rPr>
-                <w:sz w:val="24"/>
-              </w:rPr>
-              <w:t>bisa</w:t>
-            </w:r>
-            <w:r>
-              <w:rPr>
-                <w:spacing w:val="-5"/>
-                <w:sz w:val="24"/>
-              </w:rPr>
-              <w:t xml:space="preserve"> </w:t>
-            </w:r>
             <w:r>
               <w:rPr>
                 <w:sz w:val="24"/>
@@ -15771,10 +14044,10 @@
           <w:tcPr>
             <w:tcW w:w="2900" w:type="dxa"/>
             <w:tcBorders>
-              <w:top w:val="single" w:color="000000" w:sz="4" w:space="0"/>
-              <w:left w:val="single" w:color="000000" w:sz="4" w:space="0"/>
-              <w:bottom w:val="single" w:color="000000" w:sz="4" w:space="0"/>
-              <w:right w:val="single" w:color="000000" w:sz="4" w:space="0"/>
+              <w:top w:val="single" w:sz="4" w:space="0" w:color="000000"/>
+              <w:left w:val="single" w:sz="4" w:space="0" w:color="000000"/>
+              <w:bottom w:val="single" w:sz="4" w:space="0" w:color="000000"/>
+              <w:right w:val="single" w:sz="4" w:space="0" w:color="000000"/>
             </w:tcBorders>
           </w:tcPr>
           <w:p>
@@ -15831,10 +14104,10 @@
           <w:tcPr>
             <w:tcW w:w="2401" w:type="dxa"/>
             <w:tcBorders>
-              <w:top w:val="single" w:color="000000" w:sz="4" w:space="0"/>
-              <w:left w:val="single" w:color="000000" w:sz="4" w:space="0"/>
-              <w:bottom w:val="single" w:color="000000" w:sz="4" w:space="0"/>
-              <w:right w:val="single" w:color="000000" w:sz="4" w:space="0"/>
+              <w:top w:val="single" w:sz="4" w:space="0" w:color="000000"/>
+              <w:left w:val="single" w:sz="4" w:space="0" w:color="000000"/>
+              <w:bottom w:val="single" w:sz="4" w:space="0" w:color="000000"/>
+              <w:right w:val="single" w:sz="4" w:space="0" w:color="000000"/>
             </w:tcBorders>
           </w:tcPr>
           <w:p>
@@ -15853,10 +14126,10 @@
             <w:tcW w:w="3716" w:type="dxa"/>
             <w:gridSpan w:val="2"/>
             <w:tcBorders>
-              <w:top w:val="single" w:color="000000" w:sz="4" w:space="0"/>
-              <w:left w:val="single" w:color="000000" w:sz="4" w:space="0"/>
-              <w:bottom w:val="single" w:color="000000" w:sz="4" w:space="0"/>
-              <w:right w:val="single" w:color="000000" w:sz="4" w:space="0"/>
+              <w:top w:val="single" w:sz="4" w:space="0" w:color="000000"/>
+              <w:left w:val="single" w:sz="4" w:space="0" w:color="000000"/>
+              <w:bottom w:val="single" w:sz="4" w:space="0" w:color="000000"/>
+              <w:right w:val="single" w:sz="4" w:space="0" w:color="000000"/>
             </w:tcBorders>
           </w:tcPr>
           <w:p>
@@ -15867,32 +14140,6 @@
                 <w:sz w:val="24"/>
               </w:rPr>
             </w:pPr>
-            <w:r>
-              <w:rPr>
-                <w:sz w:val="24"/>
-              </w:rPr>
-              <w:t>Pelanggan</w:t>
-            </w:r>
-            <w:r>
-              <w:rPr>
-                <w:spacing w:val="-4"/>
-                <w:sz w:val="24"/>
-              </w:rPr>
-              <w:t xml:space="preserve"> </w:t>
-            </w:r>
-            <w:r>
-              <w:rPr>
-                <w:sz w:val="24"/>
-              </w:rPr>
-              <w:t>bisa</w:t>
-            </w:r>
-            <w:r>
-              <w:rPr>
-                <w:spacing w:val="-6"/>
-                <w:sz w:val="24"/>
-              </w:rPr>
-              <w:t xml:space="preserve"> </w:t>
-            </w:r>
             <w:r>
               <w:rPr>
                 <w:sz w:val="24"/>
@@ -15918,10 +14165,10 @@
           <w:tcPr>
             <w:tcW w:w="2900" w:type="dxa"/>
             <w:tcBorders>
-              <w:top w:val="single" w:color="000000" w:sz="4" w:space="0"/>
-              <w:left w:val="single" w:color="000000" w:sz="4" w:space="0"/>
-              <w:bottom w:val="single" w:color="000000" w:sz="4" w:space="0"/>
-              <w:right w:val="single" w:color="000000" w:sz="4" w:space="0"/>
+              <w:top w:val="single" w:sz="4" w:space="0" w:color="000000"/>
+              <w:left w:val="single" w:sz="4" w:space="0" w:color="000000"/>
+              <w:bottom w:val="single" w:sz="4" w:space="0" w:color="000000"/>
+              <w:right w:val="single" w:sz="4" w:space="0" w:color="000000"/>
             </w:tcBorders>
           </w:tcPr>
           <w:p>
@@ -15976,10 +14223,10 @@
           <w:tcPr>
             <w:tcW w:w="2401" w:type="dxa"/>
             <w:tcBorders>
-              <w:top w:val="single" w:color="000000" w:sz="4" w:space="0"/>
-              <w:left w:val="single" w:color="000000" w:sz="4" w:space="0"/>
-              <w:bottom w:val="single" w:color="000000" w:sz="4" w:space="0"/>
-              <w:right w:val="single" w:color="000000" w:sz="4" w:space="0"/>
+              <w:top w:val="single" w:sz="4" w:space="0" w:color="000000"/>
+              <w:left w:val="single" w:sz="4" w:space="0" w:color="000000"/>
+              <w:bottom w:val="single" w:sz="4" w:space="0" w:color="000000"/>
+              <w:right w:val="single" w:sz="4" w:space="0" w:color="000000"/>
             </w:tcBorders>
           </w:tcPr>
           <w:p>
@@ -15998,10 +14245,10 @@
             <w:tcW w:w="3716" w:type="dxa"/>
             <w:gridSpan w:val="2"/>
             <w:tcBorders>
-              <w:top w:val="single" w:color="000000" w:sz="4" w:space="0"/>
-              <w:left w:val="single" w:color="000000" w:sz="4" w:space="0"/>
-              <w:bottom w:val="single" w:color="000000" w:sz="4" w:space="0"/>
-              <w:right w:val="single" w:color="000000" w:sz="4" w:space="0"/>
+              <w:top w:val="single" w:sz="4" w:space="0" w:color="000000"/>
+              <w:left w:val="single" w:sz="4" w:space="0" w:color="000000"/>
+              <w:bottom w:val="single" w:sz="4" w:space="0" w:color="000000"/>
+              <w:right w:val="single" w:sz="4" w:space="0" w:color="000000"/>
             </w:tcBorders>
           </w:tcPr>
           <w:p>
@@ -16012,32 +14259,6 @@
                 <w:sz w:val="24"/>
               </w:rPr>
             </w:pPr>
-            <w:r>
-              <w:rPr>
-                <w:sz w:val="24"/>
-              </w:rPr>
-              <w:t>Pelanggan</w:t>
-            </w:r>
-            <w:r>
-              <w:rPr>
-                <w:spacing w:val="-7"/>
-                <w:sz w:val="24"/>
-              </w:rPr>
-              <w:t xml:space="preserve"> </w:t>
-            </w:r>
-            <w:r>
-              <w:rPr>
-                <w:sz w:val="24"/>
-              </w:rPr>
-              <w:t>bisa</w:t>
-            </w:r>
-            <w:r>
-              <w:rPr>
-                <w:spacing w:val="-8"/>
-                <w:sz w:val="24"/>
-              </w:rPr>
-              <w:t xml:space="preserve"> </w:t>
-            </w:r>
             <w:r>
               <w:rPr>
                 <w:sz w:val="24"/>
@@ -16076,10 +14297,10 @@
           <w:tcPr>
             <w:tcW w:w="2900" w:type="dxa"/>
             <w:tcBorders>
-              <w:top w:val="single" w:color="000000" w:sz="4" w:space="0"/>
-              <w:left w:val="single" w:color="000000" w:sz="4" w:space="0"/>
-              <w:bottom w:val="single" w:color="000000" w:sz="4" w:space="0"/>
-              <w:right w:val="single" w:color="000000" w:sz="4" w:space="0"/>
+              <w:top w:val="single" w:sz="4" w:space="0" w:color="000000"/>
+              <w:left w:val="single" w:sz="4" w:space="0" w:color="000000"/>
+              <w:bottom w:val="single" w:sz="4" w:space="0" w:color="000000"/>
+              <w:right w:val="single" w:sz="4" w:space="0" w:color="000000"/>
             </w:tcBorders>
           </w:tcPr>
           <w:p>
@@ -16133,10 +14354,10 @@
           <w:tcPr>
             <w:tcW w:w="2401" w:type="dxa"/>
             <w:tcBorders>
-              <w:top w:val="single" w:color="000000" w:sz="4" w:space="0"/>
-              <w:left w:val="single" w:color="000000" w:sz="4" w:space="0"/>
-              <w:bottom w:val="single" w:color="000000" w:sz="4" w:space="0"/>
-              <w:right w:val="single" w:color="000000" w:sz="4" w:space="0"/>
+              <w:top w:val="single" w:sz="4" w:space="0" w:color="000000"/>
+              <w:left w:val="single" w:sz="4" w:space="0" w:color="000000"/>
+              <w:bottom w:val="single" w:sz="4" w:space="0" w:color="000000"/>
+              <w:right w:val="single" w:sz="4" w:space="0" w:color="000000"/>
             </w:tcBorders>
           </w:tcPr>
           <w:p>
@@ -16155,10 +14376,10 @@
             <w:tcW w:w="3716" w:type="dxa"/>
             <w:gridSpan w:val="2"/>
             <w:tcBorders>
-              <w:top w:val="single" w:color="000000" w:sz="4" w:space="0"/>
-              <w:left w:val="single" w:color="000000" w:sz="4" w:space="0"/>
-              <w:bottom w:val="single" w:color="000000" w:sz="4" w:space="0"/>
-              <w:right w:val="single" w:color="000000" w:sz="4" w:space="0"/>
+              <w:top w:val="single" w:sz="4" w:space="0" w:color="000000"/>
+              <w:left w:val="single" w:sz="4" w:space="0" w:color="000000"/>
+              <w:bottom w:val="single" w:sz="4" w:space="0" w:color="000000"/>
+              <w:right w:val="single" w:sz="4" w:space="0" w:color="000000"/>
             </w:tcBorders>
           </w:tcPr>
           <w:p>
@@ -16169,32 +14390,6 @@
                 <w:sz w:val="24"/>
               </w:rPr>
             </w:pPr>
-            <w:r>
-              <w:rPr>
-                <w:sz w:val="24"/>
-              </w:rPr>
-              <w:t>Pelanggan</w:t>
-            </w:r>
-            <w:r>
-              <w:rPr>
-                <w:spacing w:val="-3"/>
-                <w:sz w:val="24"/>
-              </w:rPr>
-              <w:t xml:space="preserve"> </w:t>
-            </w:r>
-            <w:r>
-              <w:rPr>
-                <w:sz w:val="24"/>
-              </w:rPr>
-              <w:t>bisa</w:t>
-            </w:r>
-            <w:r>
-              <w:rPr>
-                <w:spacing w:val="-6"/>
-                <w:sz w:val="24"/>
-              </w:rPr>
-              <w:t xml:space="preserve"> </w:t>
-            </w:r>
             <w:r>
               <w:rPr>
                 <w:sz w:val="24"/>
@@ -16235,10 +14430,10 @@
           <w:tcPr>
             <w:tcW w:w="2900" w:type="dxa"/>
             <w:tcBorders>
-              <w:top w:val="single" w:color="000000" w:sz="4" w:space="0"/>
-              <w:left w:val="single" w:color="000000" w:sz="4" w:space="0"/>
-              <w:bottom w:val="single" w:color="000000" w:sz="4" w:space="0"/>
-              <w:right w:val="single" w:color="000000" w:sz="4" w:space="0"/>
+              <w:top w:val="single" w:sz="4" w:space="0" w:color="000000"/>
+              <w:left w:val="single" w:sz="4" w:space="0" w:color="000000"/>
+              <w:bottom w:val="single" w:sz="4" w:space="0" w:color="000000"/>
+              <w:right w:val="single" w:sz="4" w:space="0" w:color="000000"/>
             </w:tcBorders>
           </w:tcPr>
           <w:p>
@@ -16296,10 +14491,10 @@
           <w:tcPr>
             <w:tcW w:w="2401" w:type="dxa"/>
             <w:tcBorders>
-              <w:top w:val="single" w:color="000000" w:sz="4" w:space="0"/>
-              <w:left w:val="single" w:color="000000" w:sz="4" w:space="0"/>
-              <w:bottom w:val="single" w:color="000000" w:sz="4" w:space="0"/>
-              <w:right w:val="single" w:color="000000" w:sz="4" w:space="0"/>
+              <w:top w:val="single" w:sz="4" w:space="0" w:color="000000"/>
+              <w:left w:val="single" w:sz="4" w:space="0" w:color="000000"/>
+              <w:bottom w:val="single" w:sz="4" w:space="0" w:color="000000"/>
+              <w:right w:val="single" w:sz="4" w:space="0" w:color="000000"/>
             </w:tcBorders>
           </w:tcPr>
           <w:p>
@@ -16318,10 +14513,10 @@
             <w:tcW w:w="3716" w:type="dxa"/>
             <w:gridSpan w:val="2"/>
             <w:tcBorders>
-              <w:top w:val="single" w:color="000000" w:sz="4" w:space="0"/>
-              <w:left w:val="single" w:color="000000" w:sz="4" w:space="0"/>
-              <w:bottom w:val="single" w:color="000000" w:sz="4" w:space="0"/>
-              <w:right w:val="single" w:color="000000" w:sz="4" w:space="0"/>
+              <w:top w:val="single" w:sz="4" w:space="0" w:color="000000"/>
+              <w:left w:val="single" w:sz="4" w:space="0" w:color="000000"/>
+              <w:bottom w:val="single" w:sz="4" w:space="0" w:color="000000"/>
+              <w:right w:val="single" w:sz="4" w:space="0" w:color="000000"/>
             </w:tcBorders>
           </w:tcPr>
           <w:p>
@@ -16337,32 +14532,6 @@
               <w:rPr>
                 <w:sz w:val="24"/>
               </w:rPr>
-              <w:t>Pelanggan</w:t>
-            </w:r>
-            <w:r>
-              <w:rPr>
-                <w:spacing w:val="-3"/>
-                <w:sz w:val="24"/>
-              </w:rPr>
-              <w:t xml:space="preserve"> </w:t>
-            </w:r>
-            <w:r>
-              <w:rPr>
-                <w:sz w:val="24"/>
-              </w:rPr>
-              <w:t>bisa</w:t>
-            </w:r>
-            <w:r>
-              <w:rPr>
-                <w:spacing w:val="-6"/>
-                <w:sz w:val="24"/>
-              </w:rPr>
-              <w:t xml:space="preserve"> </w:t>
-            </w:r>
-            <w:r>
-              <w:rPr>
-                <w:sz w:val="24"/>
-              </w:rPr>
               <w:t>mengisi</w:t>
             </w:r>
             <w:r>
@@ -16397,10 +14566,10 @@
           <w:tcPr>
             <w:tcW w:w="2900" w:type="dxa"/>
             <w:tcBorders>
-              <w:top w:val="single" w:color="000000" w:sz="4" w:space="0"/>
-              <w:left w:val="single" w:color="000000" w:sz="4" w:space="0"/>
-              <w:bottom w:val="single" w:color="000000" w:sz="4" w:space="0"/>
-              <w:right w:val="single" w:color="000000" w:sz="4" w:space="0"/>
+              <w:top w:val="single" w:sz="4" w:space="0" w:color="000000"/>
+              <w:left w:val="single" w:sz="4" w:space="0" w:color="000000"/>
+              <w:bottom w:val="single" w:sz="4" w:space="0" w:color="000000"/>
+              <w:right w:val="single" w:sz="4" w:space="0" w:color="000000"/>
             </w:tcBorders>
           </w:tcPr>
           <w:p>
@@ -16468,10 +14637,10 @@
             <w:tcW w:w="3855" w:type="dxa"/>
             <w:gridSpan w:val="2"/>
             <w:tcBorders>
-              <w:top w:val="single" w:color="000000" w:sz="4" w:space="0"/>
-              <w:left w:val="single" w:color="000000" w:sz="4" w:space="0"/>
-              <w:bottom w:val="single" w:color="000000" w:sz="4" w:space="0"/>
-              <w:right w:val="single" w:color="000000" w:sz="4" w:space="0"/>
+              <w:top w:val="single" w:sz="4" w:space="0" w:color="000000"/>
+              <w:left w:val="single" w:sz="4" w:space="0" w:color="000000"/>
+              <w:bottom w:val="single" w:sz="4" w:space="0" w:color="000000"/>
+              <w:right w:val="single" w:sz="4" w:space="0" w:color="000000"/>
             </w:tcBorders>
           </w:tcPr>
           <w:p>
@@ -16579,7 +14748,7 @@
                           <pic:cNvPicPr/>
                         </pic:nvPicPr>
                         <pic:blipFill>
-                          <a:blip r:embed="rId5" cstate="print"/>
+                          <a:blip r:embed="rId8" cstate="print"/>
                           <a:stretch>
                             <a:fillRect/>
                           </a:stretch>
@@ -16642,10 +14811,10 @@
             <w:tcW w:w="5162" w:type="dxa"/>
             <w:gridSpan w:val="2"/>
             <w:tcBorders>
-              <w:top w:val="single" w:color="000000" w:sz="4" w:space="0"/>
-              <w:left w:val="single" w:color="000000" w:sz="4" w:space="0"/>
-              <w:bottom w:val="single" w:color="000000" w:sz="4" w:space="0"/>
-              <w:right w:val="single" w:color="000000" w:sz="4" w:space="0"/>
+              <w:top w:val="single" w:sz="4" w:space="0" w:color="000000"/>
+              <w:left w:val="single" w:sz="4" w:space="0" w:color="000000"/>
+              <w:bottom w:val="single" w:sz="4" w:space="0" w:color="000000"/>
+              <w:right w:val="single" w:sz="4" w:space="0" w:color="000000"/>
             </w:tcBorders>
           </w:tcPr>
           <w:p>
@@ -16727,7 +14896,7 @@
                           </pic:cNvPicPr>
                         </pic:nvPicPr>
                         <pic:blipFill rotWithShape="1">
-                          <a:blip r:embed="rId6" cstate="print">
+                          <a:blip r:embed="rId9" cstate="print">
                             <a:extLst>
                               <a:ext uri="{28A0092B-C50C-407E-A947-70E740481C1C}">
                                 <a14:useLocalDpi xmlns:a14="http://schemas.microsoft.com/office/drawing/2010/main" val="0"/>
@@ -16834,7 +15003,7 @@
           <w:sz w:val="24"/>
         </w:rPr>
         <w:sectPr>
-          <w:pgSz w:w="11910" w:h="16840" w:orient="portrait"/>
+          <w:pgSz w:w="11910" w:h="16840"/>
           <w:pgMar w:top="1420" w:right="1320" w:bottom="280" w:left="1340" w:header="720" w:footer="720" w:gutter="0"/>
           <w:cols w:space="720"/>
         </w:sectPr>
@@ -16842,7 +15011,7 @@
     </w:p>
     <w:p/>
     <w:sectPr>
-      <w:pgSz w:w="11910" w:h="16840" w:orient="portrait"/>
+      <w:pgSz w:w="11910" w:h="16840"/>
       <w:pgMar w:top="1420" w:right="1320" w:bottom="280" w:left="1340" w:header="720" w:footer="720" w:gutter="0"/>
       <w:cols w:space="720"/>
     </w:sectPr>
@@ -16851,7 +15020,7 @@
 </file>
 
 <file path=word/numbering.xml><?xml version="1.0" encoding="utf-8"?>
-<w:numbering xmlns:wpc="http://schemas.microsoft.com/office/word/2010/wordprocessingCanvas" xmlns:cx="http://schemas.microsoft.com/office/drawing/2014/chartex" xmlns:cx1="http://schemas.microsoft.com/office/drawing/2015/9/8/chartex" xmlns:cx2="http://schemas.microsoft.com/office/drawing/2015/10/21/chartex" xmlns:cx3="http://schemas.microsoft.com/office/drawing/2016/5/9/chartex" xmlns:cx4="http://schemas.microsoft.com/office/drawing/2016/5/10/chartex" xmlns:cx5="http://schemas.microsoft.com/office/drawing/2016/5/11/chartex" xmlns:cx6="http://schemas.microsoft.com/office/drawing/2016/5/12/chartex" xmlns:cx7="http://schemas.microsoft.com/office/drawing/2016/5/13/chartex" xmlns:cx8="http://schemas.microsoft.com/office/drawing/2016/5/14/chartex" xmlns:mc="http://schemas.openxmlformats.org/markup-compatibility/2006" xmlns:aink="http://schemas.microsoft.com/office/drawing/2016/ink" xmlns:am3d="http://schemas.microsoft.com/office/drawing/2017/model3d" xmlns:o="urn:schemas-microsoft-com:office:office" xmlns:r="http://schemas.openxmlformats.org/officeDocument/2006/relationships" xmlns:m="http://schemas.openxmlformats.org/officeDocument/2006/math" xmlns:v="urn:schemas-microsoft-com:vml" xmlns:wp14="http://schemas.microsoft.com/office/word/2010/wordprocessingDrawing" xmlns:wp="http://schemas.openxmlformats.org/drawingml/2006/wordprocessingDrawing" xmlns:w10="urn:schemas-microsoft-com:office:word" xmlns:w="http://schemas.openxmlformats.org/wordprocessingml/2006/main" xmlns:w14="http://schemas.microsoft.com/office/word/2010/wordml" xmlns:w15="http://schemas.microsoft.com/office/word/2012/wordml" xmlns:w16cex="http://schemas.microsoft.com/office/word/2018/wordml/cex" xmlns:w16cid="http://schemas.microsoft.com/office/word/2016/wordml/cid" xmlns:w16="http://schemas.microsoft.com/office/word/2018/wordml" xmlns:w16sdtdh="http://schemas.microsoft.com/office/word/2020/wordml/sdtdatahash" xmlns:w16se="http://schemas.microsoft.com/office/word/2015/wordml/symex" xmlns:wpg="http://schemas.microsoft.com/office/word/2010/wordprocessingGroup" xmlns:wpi="http://schemas.microsoft.com/office/word/2010/wordprocessingInk" xmlns:wne="http://schemas.microsoft.com/office/word/2006/wordml" xmlns:wps="http://schemas.microsoft.com/office/word/2010/wordprocessingShape" mc:Ignorable="w14 w15 w16se w16cid w16 w16cex w16sdtdh wp14">
+<w:numbering xmlns:wpc="http://schemas.microsoft.com/office/word/2010/wordprocessingCanvas" xmlns:cx="http://schemas.microsoft.com/office/drawing/2014/chartex" xmlns:cx1="http://schemas.microsoft.com/office/drawing/2015/9/8/chartex" xmlns:cx2="http://schemas.microsoft.com/office/drawing/2015/10/21/chartex" xmlns:cx3="http://schemas.microsoft.com/office/drawing/2016/5/9/chartex" xmlns:cx4="http://schemas.microsoft.com/office/drawing/2016/5/10/chartex" xmlns:cx5="http://schemas.microsoft.com/office/drawing/2016/5/11/chartex" xmlns:cx6="http://schemas.microsoft.com/office/drawing/2016/5/12/chartex" xmlns:cx7="http://schemas.microsoft.com/office/drawing/2016/5/13/chartex" xmlns:cx8="http://schemas.microsoft.com/office/drawing/2016/5/14/chartex" xmlns:mc="http://schemas.openxmlformats.org/markup-compatibility/2006" xmlns:aink="http://schemas.microsoft.com/office/drawing/2016/ink" xmlns:am3d="http://schemas.microsoft.com/office/drawing/2017/model3d" xmlns:o="urn:schemas-microsoft-com:office:office" xmlns:oel="http://schemas.microsoft.com/office/2019/extlst" xmlns:r="http://schemas.openxmlformats.org/officeDocument/2006/relationships" xmlns:m="http://schemas.openxmlformats.org/officeDocument/2006/math" xmlns:v="urn:schemas-microsoft-com:vml" xmlns:wp14="http://schemas.microsoft.com/office/word/2010/wordprocessingDrawing" xmlns:wp="http://schemas.openxmlformats.org/drawingml/2006/wordprocessingDrawing" xmlns:w10="urn:schemas-microsoft-com:office:word" xmlns:w="http://schemas.openxmlformats.org/wordprocessingml/2006/main" xmlns:w14="http://schemas.microsoft.com/office/word/2010/wordml" xmlns:w15="http://schemas.microsoft.com/office/word/2012/wordml" xmlns:w16cex="http://schemas.microsoft.com/office/word/2018/wordml/cex" xmlns:w16cid="http://schemas.microsoft.com/office/word/2016/wordml/cid" xmlns:w16="http://schemas.microsoft.com/office/word/2018/wordml" xmlns:w16sdtdh="http://schemas.microsoft.com/office/word/2020/wordml/sdtdatahash" xmlns:w16se="http://schemas.microsoft.com/office/word/2015/wordml/symex" xmlns:wpg="http://schemas.microsoft.com/office/word/2010/wordprocessingGroup" xmlns:wpi="http://schemas.microsoft.com/office/word/2010/wordprocessingInk" xmlns:wne="http://schemas.microsoft.com/office/word/2006/wordml" xmlns:wps="http://schemas.microsoft.com/office/word/2010/wordprocessingShape" mc:Ignorable="w14 w15 w16se w16cid w16 w16cex w16sdtdh wp14">
   <w:abstractNum w:abstractNumId="0" w15:restartNumberingAfterBreak="0">
     <w:nsid w:val="64C64857"/>
     <w:multiLevelType w:val="hybridMultilevel"/>
@@ -16866,7 +15035,7 @@
         <w:jc w:val="left"/>
       </w:pPr>
       <w:rPr>
-        <w:rFonts w:hint="default" w:ascii="Calibri" w:hAnsi="Calibri" w:eastAsia="Calibri" w:cs="Calibri"/>
+        <w:rFonts w:ascii="Calibri" w:eastAsia="Calibri" w:hAnsi="Calibri" w:cs="Calibri" w:hint="default"/>
         <w:w w:val="100"/>
         <w:sz w:val="24"/>
         <w:szCs w:val="24"/>
@@ -16970,7 +15139,7 @@
       </w:rPr>
     </w:lvl>
   </w:abstractNum>
-  <w:num w:numId="1">
+  <w:num w:numId="1" w16cid:durableId="1265377428">
     <w:abstractNumId w:val="0"/>
   </w:num>
 </w:numbering>
@@ -16981,7 +15150,7 @@
   <w:docDefaults>
     <w:rPrDefault>
       <w:rPr>
-        <w:rFonts w:asciiTheme="minorHAnsi" w:hAnsiTheme="minorHAnsi" w:eastAsiaTheme="minorHAnsi" w:cstheme="minorBidi"/>
+        <w:rFonts w:asciiTheme="minorHAnsi" w:eastAsiaTheme="minorHAnsi" w:hAnsiTheme="minorHAnsi" w:cstheme="minorBidi"/>
         <w:sz w:val="22"/>
         <w:szCs w:val="22"/>
         <w:lang w:val="en-US" w:eastAsia="en-US" w:bidi="ar-SA"/>
@@ -16998,14 +15167,14 @@
   <w:latentStyles w:defLockedState="0" w:defUIPriority="99" w:defSemiHidden="0" w:defUnhideWhenUsed="0" w:defQFormat="0" w:count="376">
     <w:lsdException w:name="Normal" w:uiPriority="0" w:qFormat="1"/>
     <w:lsdException w:name="heading 1" w:uiPriority="9" w:qFormat="1"/>
-    <w:lsdException w:name="heading 2" w:uiPriority="9" w:semiHidden="1" w:unhideWhenUsed="1" w:qFormat="1"/>
-    <w:lsdException w:name="heading 3" w:uiPriority="9" w:semiHidden="1" w:unhideWhenUsed="1" w:qFormat="1"/>
-    <w:lsdException w:name="heading 4" w:uiPriority="9" w:semiHidden="1" w:unhideWhenUsed="1" w:qFormat="1"/>
-    <w:lsdException w:name="heading 5" w:uiPriority="9" w:semiHidden="1" w:unhideWhenUsed="1" w:qFormat="1"/>
-    <w:lsdException w:name="heading 6" w:uiPriority="9" w:semiHidden="1" w:unhideWhenUsed="1" w:qFormat="1"/>
-    <w:lsdException w:name="heading 7" w:uiPriority="9" w:semiHidden="1" w:unhideWhenUsed="1" w:qFormat="1"/>
-    <w:lsdException w:name="heading 8" w:uiPriority="9" w:semiHidden="1" w:unhideWhenUsed="1" w:qFormat="1"/>
-    <w:lsdException w:name="heading 9" w:uiPriority="9" w:semiHidden="1" w:unhideWhenUsed="1" w:qFormat="1"/>
+    <w:lsdException w:name="heading 2" w:semiHidden="1" w:uiPriority="9" w:unhideWhenUsed="1" w:qFormat="1"/>
+    <w:lsdException w:name="heading 3" w:semiHidden="1" w:uiPriority="9" w:unhideWhenUsed="1" w:qFormat="1"/>
+    <w:lsdException w:name="heading 4" w:semiHidden="1" w:uiPriority="9" w:unhideWhenUsed="1" w:qFormat="1"/>
+    <w:lsdException w:name="heading 5" w:semiHidden="1" w:uiPriority="9" w:unhideWhenUsed="1" w:qFormat="1"/>
+    <w:lsdException w:name="heading 6" w:semiHidden="1" w:uiPriority="9" w:unhideWhenUsed="1" w:qFormat="1"/>
+    <w:lsdException w:name="heading 7" w:semiHidden="1" w:uiPriority="9" w:unhideWhenUsed="1" w:qFormat="1"/>
+    <w:lsdException w:name="heading 8" w:semiHidden="1" w:uiPriority="9" w:unhideWhenUsed="1" w:qFormat="1"/>
+    <w:lsdException w:name="heading 9" w:semiHidden="1" w:uiPriority="9" w:unhideWhenUsed="1" w:qFormat="1"/>
     <w:lsdException w:name="index 1" w:semiHidden="1" w:unhideWhenUsed="1"/>
     <w:lsdException w:name="index 2" w:semiHidden="1" w:unhideWhenUsed="1"/>
     <w:lsdException w:name="index 3" w:semiHidden="1" w:unhideWhenUsed="1"/>
@@ -17015,22 +15184,22 @@
     <w:lsdException w:name="index 7" w:semiHidden="1" w:unhideWhenUsed="1"/>
     <w:lsdException w:name="index 8" w:semiHidden="1" w:unhideWhenUsed="1"/>
     <w:lsdException w:name="index 9" w:semiHidden="1" w:unhideWhenUsed="1"/>
-    <w:lsdException w:name="toc 1" w:uiPriority="39" w:semiHidden="1" w:unhideWhenUsed="1"/>
-    <w:lsdException w:name="toc 2" w:uiPriority="39" w:semiHidden="1" w:unhideWhenUsed="1"/>
-    <w:lsdException w:name="toc 3" w:uiPriority="39" w:semiHidden="1" w:unhideWhenUsed="1"/>
-    <w:lsdException w:name="toc 4" w:uiPriority="39" w:semiHidden="1" w:unhideWhenUsed="1"/>
-    <w:lsdException w:name="toc 5" w:uiPriority="39" w:semiHidden="1" w:unhideWhenUsed="1"/>
-    <w:lsdException w:name="toc 6" w:uiPriority="39" w:semiHidden="1" w:unhideWhenUsed="1"/>
-    <w:lsdException w:name="toc 7" w:uiPriority="39" w:semiHidden="1" w:unhideWhenUsed="1"/>
-    <w:lsdException w:name="toc 8" w:uiPriority="39" w:semiHidden="1" w:unhideWhenUsed="1"/>
-    <w:lsdException w:name="toc 9" w:uiPriority="39" w:semiHidden="1" w:unhideWhenUsed="1"/>
+    <w:lsdException w:name="toc 1" w:semiHidden="1" w:uiPriority="39" w:unhideWhenUsed="1"/>
+    <w:lsdException w:name="toc 2" w:semiHidden="1" w:uiPriority="39" w:unhideWhenUsed="1"/>
+    <w:lsdException w:name="toc 3" w:semiHidden="1" w:uiPriority="39" w:unhideWhenUsed="1"/>
+    <w:lsdException w:name="toc 4" w:semiHidden="1" w:uiPriority="39" w:unhideWhenUsed="1"/>
+    <w:lsdException w:name="toc 5" w:semiHidden="1" w:uiPriority="39" w:unhideWhenUsed="1"/>
+    <w:lsdException w:name="toc 6" w:semiHidden="1" w:uiPriority="39" w:unhideWhenUsed="1"/>
+    <w:lsdException w:name="toc 7" w:semiHidden="1" w:uiPriority="39" w:unhideWhenUsed="1"/>
+    <w:lsdException w:name="toc 8" w:semiHidden="1" w:uiPriority="39" w:unhideWhenUsed="1"/>
+    <w:lsdException w:name="toc 9" w:semiHidden="1" w:uiPriority="39" w:unhideWhenUsed="1"/>
     <w:lsdException w:name="Normal Indent" w:semiHidden="1" w:unhideWhenUsed="1"/>
     <w:lsdException w:name="footnote text" w:semiHidden="1" w:unhideWhenUsed="1"/>
     <w:lsdException w:name="annotation text" w:semiHidden="1" w:unhideWhenUsed="1"/>
     <w:lsdException w:name="header" w:semiHidden="1" w:unhideWhenUsed="1"/>
     <w:lsdException w:name="footer" w:semiHidden="1" w:unhideWhenUsed="1"/>
     <w:lsdException w:name="index heading" w:semiHidden="1" w:unhideWhenUsed="1"/>
-    <w:lsdException w:name="caption" w:uiPriority="35" w:semiHidden="1" w:unhideWhenUsed="1" w:qFormat="1"/>
+    <w:lsdException w:name="caption" w:semiHidden="1" w:uiPriority="35" w:unhideWhenUsed="1" w:qFormat="1"/>
     <w:lsdException w:name="table of figures" w:semiHidden="1" w:unhideWhenUsed="1"/>
     <w:lsdException w:name="envelope address" w:semiHidden="1" w:unhideWhenUsed="1"/>
     <w:lsdException w:name="envelope return" w:semiHidden="1" w:unhideWhenUsed="1"/>
@@ -17061,7 +15230,7 @@
     <w:lsdException w:name="Title" w:uiPriority="10" w:qFormat="1"/>
     <w:lsdException w:name="Closing" w:semiHidden="1" w:unhideWhenUsed="1"/>
     <w:lsdException w:name="Signature" w:semiHidden="1" w:unhideWhenUsed="1"/>
-    <w:lsdException w:name="Default Paragraph Font" w:uiPriority="1" w:semiHidden="1" w:unhideWhenUsed="1"/>
+    <w:lsdException w:name="Default Paragraph Font" w:semiHidden="1" w:uiPriority="1" w:unhideWhenUsed="1"/>
     <w:lsdException w:name="Body Text" w:semiHidden="1" w:unhideWhenUsed="1"/>
     <w:lsdException w:name="Body Text Indent" w:semiHidden="1" w:unhideWhenUsed="1"/>
     <w:lsdException w:name="List Continue" w:semiHidden="1" w:unhideWhenUsed="1"/>
@@ -17261,8 +15430,8 @@
     <w:lsdException w:name="Subtle Reference" w:uiPriority="31" w:qFormat="1"/>
     <w:lsdException w:name="Intense Reference" w:uiPriority="32" w:qFormat="1"/>
     <w:lsdException w:name="Book Title" w:uiPriority="33" w:qFormat="1"/>
-    <w:lsdException w:name="Bibliography" w:uiPriority="37" w:semiHidden="1" w:unhideWhenUsed="1"/>
-    <w:lsdException w:name="TOC Heading" w:uiPriority="39" w:semiHidden="1" w:unhideWhenUsed="1" w:qFormat="1"/>
+    <w:lsdException w:name="Bibliography" w:semiHidden="1" w:uiPriority="37" w:unhideWhenUsed="1"/>
+    <w:lsdException w:name="TOC Heading" w:semiHidden="1" w:uiPriority="39" w:unhideWhenUsed="1" w:qFormat="1"/>
     <w:lsdException w:name="Plain Table 1" w:uiPriority="41"/>
     <w:lsdException w:name="Plain Table 2" w:uiPriority="42"/>
     <w:lsdException w:name="Plain Table 3" w:uiPriority="43"/>
@@ -17373,21 +15542,21 @@
     <w:lsdException w:name="Unresolved Mention" w:semiHidden="1" w:unhideWhenUsed="1"/>
     <w:lsdException w:name="Smart Link" w:semiHidden="1" w:unhideWhenUsed="1"/>
   </w:latentStyles>
-  <w:style w:type="paragraph" w:styleId="Normal" w:default="1">
+  <w:style w:type="paragraph" w:default="1" w:styleId="Normal">
     <w:name w:val="Normal"/>
     <w:qFormat/>
     <w:rPr>
-      <w:rFonts w:ascii="Calibri" w:hAnsi="Calibri" w:eastAsia="Calibri" w:cs="Calibri"/>
+      <w:rFonts w:ascii="Calibri" w:eastAsia="Calibri" w:hAnsi="Calibri" w:cs="Calibri"/>
       <w:lang w:val="id"/>
     </w:rPr>
   </w:style>
-  <w:style w:type="character" w:styleId="DefaultParagraphFont" w:default="1">
+  <w:style w:type="character" w:default="1" w:styleId="DefaultParagraphFont">
     <w:name w:val="Default Paragraph Font"/>
     <w:uiPriority w:val="1"/>
     <w:semiHidden/>
     <w:unhideWhenUsed/>
   </w:style>
-  <w:style w:type="table" w:styleId="TableNormal" w:default="1">
+  <w:style w:type="table" w:default="1" w:styleId="TableNormal">
     <w:name w:val="Normal Table"/>
     <w:uiPriority w:val="99"/>
     <w:semiHidden/>
@@ -17402,7 +15571,7 @@
       </w:tblCellMar>
     </w:tblPr>
   </w:style>
-  <w:style w:type="numbering" w:styleId="NoList" w:default="1">
+  <w:style w:type="numbering" w:default="1" w:styleId="NoList">
     <w:name w:val="No List"/>
     <w:uiPriority w:val="99"/>
     <w:semiHidden/>
@@ -17417,7 +15586,7 @@
       <w:spacing w:before="1"/>
     </w:pPr>
     <w:rPr>
-      <w:rFonts w:ascii="Times New Roman" w:hAnsi="Times New Roman" w:eastAsia="Times New Roman" w:cs="Times New Roman"/>
+      <w:rFonts w:ascii="Times New Roman" w:eastAsia="Times New Roman" w:hAnsi="Times New Roman" w:cs="Times New Roman"/>
     </w:rPr>
   </w:style>
   <w:style w:type="paragraph" w:styleId="ListParagraph">
@@ -17426,7 +15595,7 @@
     <w:uiPriority w:val="1"/>
     <w:qFormat/>
   </w:style>
-  <w:style w:type="paragraph" w:styleId="TableParagraph" w:customStyle="1">
+  <w:style w:type="paragraph" w:customStyle="1" w:styleId="TableParagraph">
     <w:name w:val="Table Paragraph"/>
     <w:basedOn w:val="Normal"/>
     <w:uiPriority w:val="1"/>
@@ -17872,6 +16041,12 @@
 </file>
 
 <file path=customXml/item2.xml><?xml version="1.0" encoding="utf-8"?>
+<p:properties xmlns:p="http://schemas.microsoft.com/office/2006/metadata/properties" xmlns:xsi="http://www.w3.org/2001/XMLSchema-instance" xmlns:pc="http://schemas.microsoft.com/office/infopath/2007/PartnerControls">
+  <documentManagement/>
+</p:properties>
+</file>
+
+<file path=customXml/item3.xml><?xml version="1.0" encoding="utf-8"?>
 <?mso-contentType ?>
 <FormTemplates xmlns="http://schemas.microsoft.com/sharepoint/v3/contenttype/forms">
   <Display>DocumentLibraryForm</Display>
@@ -17880,20 +16055,37 @@
 </FormTemplates>
 </file>
 
-<file path=customXml/item3.xml><?xml version="1.0" encoding="utf-8"?>
-<p:properties xmlns:p="http://schemas.microsoft.com/office/2006/metadata/properties" xmlns:xsi="http://www.w3.org/2001/XMLSchema-instance" xmlns:pc="http://schemas.microsoft.com/office/infopath/2007/PartnerControls">
-  <documentManagement/>
-</p:properties>
-</file>
-
 <file path=customXml/itemProps1.xml><?xml version="1.0" encoding="utf-8"?>
-<ds:datastoreItem xmlns:ds="http://schemas.openxmlformats.org/officeDocument/2006/customXml" ds:itemID="{DB9E4A69-42C3-4945-B7E7-19EC49C51197}"/>
+<ds:datastoreItem xmlns:ds="http://schemas.openxmlformats.org/officeDocument/2006/customXml" ds:itemID="{DB9E4A69-42C3-4945-B7E7-19EC49C51197}">
+  <ds:schemaRefs>
+    <ds:schemaRef ds:uri="http://schemas.microsoft.com/office/2006/metadata/contentType"/>
+    <ds:schemaRef ds:uri="http://schemas.microsoft.com/office/2006/metadata/properties/metaAttributes"/>
+    <ds:schemaRef ds:uri="http://www.w3.org/2001/XMLSchema"/>
+    <ds:schemaRef ds:uri="http://schemas.microsoft.com/office/2006/metadata/properties"/>
+    <ds:schemaRef ds:uri="2a2d2fc0-172c-493e-9700-481b0102245d"/>
+    <ds:schemaRef ds:uri="http://schemas.microsoft.com/office/2006/documentManagement/types"/>
+    <ds:schemaRef ds:uri="http://schemas.microsoft.com/office/infopath/2007/PartnerControls"/>
+    <ds:schemaRef ds:uri="http://schemas.openxmlformats.org/package/2006/metadata/core-properties"/>
+    <ds:schemaRef ds:uri="http://purl.org/dc/elements/1.1/"/>
+    <ds:schemaRef ds:uri="http://purl.org/dc/terms/"/>
+    <ds:schemaRef ds:uri="http://schemas.microsoft.com/internal/obd"/>
+  </ds:schemaRefs>
+</ds:datastoreItem>
 </file>
 
 <file path=customXml/itemProps2.xml><?xml version="1.0" encoding="utf-8"?>
-<ds:datastoreItem xmlns:ds="http://schemas.openxmlformats.org/officeDocument/2006/customXml" ds:itemID="{1A584860-9DF7-4631-8548-026455F34F99}"/>
+<ds:datastoreItem xmlns:ds="http://schemas.openxmlformats.org/officeDocument/2006/customXml" ds:itemID="{81E338A4-0D91-4644-9FAF-A1A501EC0F39}">
+  <ds:schemaRefs>
+    <ds:schemaRef ds:uri="http://schemas.microsoft.com/office/2006/metadata/properties"/>
+    <ds:schemaRef ds:uri="http://schemas.microsoft.com/office/infopath/2007/PartnerControls"/>
+  </ds:schemaRefs>
+</ds:datastoreItem>
 </file>
 
 <file path=customXml/itemProps3.xml><?xml version="1.0" encoding="utf-8"?>
-<ds:datastoreItem xmlns:ds="http://schemas.openxmlformats.org/officeDocument/2006/customXml" ds:itemID="{81E338A4-0D91-4644-9FAF-A1A501EC0F39}"/>
+<ds:datastoreItem xmlns:ds="http://schemas.openxmlformats.org/officeDocument/2006/customXml" ds:itemID="{1A584860-9DF7-4631-8548-026455F34F99}">
+  <ds:schemaRefs>
+    <ds:schemaRef ds:uri="http://schemas.microsoft.com/sharepoint/v3/contenttype/forms"/>
+  </ds:schemaRefs>
+</ds:datastoreItem>
 </file>
</xml_diff>